<commit_message>
Ajout de l'exple du menu glissant
</commit_message>
<xml_diff>
--- a/ cars-locator/DossierConception/DossierAnalyse_v1.0(01-06-14).docx
+++ b/ cars-locator/DossierConception/DossierAnalyse_v1.0(01-06-14).docx
@@ -205,7 +205,7 @@
                               <w:txbxContent>
                                 <w:p>
                                   <w:pPr>
-                                    <w:pStyle w:val="Sansinterligne"/>
+                                    <w:pStyle w:val="NoSpacing"/>
                                     <w:rPr>
                                       <w:color w:val="FFFFFF" w:themeColor="background1"/>
                                       <w:sz w:val="72"/>
@@ -223,7 +223,7 @@
                                 </w:p>
                                 <w:p>
                                   <w:pPr>
-                                    <w:pStyle w:val="Sansinterligne"/>
+                                    <w:pStyle w:val="NoSpacing"/>
                                     <w:rPr>
                                       <w:color w:val="FFFFFF" w:themeColor="background1"/>
                                       <w:sz w:val="72"/>
@@ -286,7 +286,7 @@
                               <w:txbxContent>
                                 <w:p>
                                   <w:pPr>
-                                    <w:pStyle w:val="Sansinterligne"/>
+                                    <w:pStyle w:val="NoSpacing"/>
                                     <w:spacing w:after="120"/>
                                     <w:rPr>
                                       <w:color w:val="FFFFFF" w:themeColor="background1"/>
@@ -305,7 +305,7 @@
                                 </w:p>
                                 <w:p>
                                   <w:pPr>
-                                    <w:pStyle w:val="Sansinterligne"/>
+                                    <w:pStyle w:val="NoSpacing"/>
                                     <w:ind w:firstLine="709"/>
                                     <w:rPr>
                                       <w:color w:val="FFFFFF" w:themeColor="background1"/>
@@ -324,7 +324,7 @@
                                 </w:p>
                                 <w:p>
                                   <w:pPr>
-                                    <w:pStyle w:val="Sansinterligne"/>
+                                    <w:pStyle w:val="NoSpacing"/>
                                     <w:ind w:firstLine="709"/>
                                     <w:rPr>
                                       <w:color w:val="FFFFFF" w:themeColor="background1"/>
@@ -343,7 +343,7 @@
                                 </w:p>
                                 <w:p>
                                   <w:pPr>
-                                    <w:pStyle w:val="Sansinterligne"/>
+                                    <w:pStyle w:val="NoSpacing"/>
                                     <w:ind w:firstLine="709"/>
                                     <w:rPr>
                                       <w:color w:val="FFFFFF" w:themeColor="background1"/>
@@ -362,7 +362,7 @@
                                 </w:p>
                                 <w:p>
                                   <w:pPr>
-                                    <w:pStyle w:val="Sansinterligne"/>
+                                    <w:pStyle w:val="NoSpacing"/>
                                     <w:ind w:firstLine="709"/>
                                     <w:rPr>
                                       <w:color w:val="FFFFFF" w:themeColor="background1"/>
@@ -604,7 +604,7 @@
                             <w:txbxContent>
                               <w:p>
                                 <w:pPr>
-                                  <w:pStyle w:val="Sansinterligne"/>
+                                  <w:pStyle w:val="NoSpacing"/>
                                   <w:rPr>
                                     <w:color w:val="FFFFFF" w:themeColor="background1"/>
                                     <w:sz w:val="72"/>
@@ -646,7 +646,7 @@
                               </w:p>
                               <w:p>
                                 <w:pPr>
-                                  <w:pStyle w:val="Sansinterligne"/>
+                                  <w:pStyle w:val="NoSpacing"/>
                                   <w:jc w:val="right"/>
                                   <w:rPr>
                                     <w:color w:val="FFFFFF" w:themeColor="background1"/>
@@ -862,7 +862,7 @@
     </w:p>
     <w:p>
       <w:pPr>
-        <w:pStyle w:val="Paragraphedeliste"/>
+        <w:pStyle w:val="ListParagraph"/>
         <w:numPr>
           <w:ilvl w:val="0"/>
           <w:numId w:val="1"/>
@@ -894,7 +894,7 @@
     </w:p>
     <w:p>
       <w:pPr>
-        <w:pStyle w:val="Paragraphedeliste"/>
+        <w:pStyle w:val="ListParagraph"/>
         <w:numPr>
           <w:ilvl w:val="0"/>
           <w:numId w:val="15"/>
@@ -931,7 +931,7 @@
     </w:p>
     <w:p>
       <w:pPr>
-        <w:pStyle w:val="Paragraphedeliste"/>
+        <w:pStyle w:val="ListParagraph"/>
         <w:numPr>
           <w:ilvl w:val="0"/>
           <w:numId w:val="15"/>
@@ -1137,7 +1137,7 @@
     </w:p>
     <w:p>
       <w:pPr>
-        <w:pStyle w:val="Paragraphedeliste"/>
+        <w:pStyle w:val="ListParagraph"/>
         <w:numPr>
           <w:ilvl w:val="0"/>
           <w:numId w:val="2"/>
@@ -1159,7 +1159,7 @@
     </w:p>
     <w:p>
       <w:pPr>
-        <w:pStyle w:val="Paragraphedeliste"/>
+        <w:pStyle w:val="ListParagraph"/>
         <w:numPr>
           <w:ilvl w:val="0"/>
           <w:numId w:val="2"/>
@@ -1180,7 +1180,7 @@
     </w:p>
     <w:p>
       <w:pPr>
-        <w:pStyle w:val="Paragraphedeliste"/>
+        <w:pStyle w:val="ListParagraph"/>
         <w:numPr>
           <w:ilvl w:val="0"/>
           <w:numId w:val="2"/>
@@ -1201,7 +1201,7 @@
     </w:p>
     <w:p>
       <w:pPr>
-        <w:pStyle w:val="Paragraphedeliste"/>
+        <w:pStyle w:val="ListParagraph"/>
         <w:numPr>
           <w:ilvl w:val="0"/>
           <w:numId w:val="2"/>
@@ -1272,7 +1272,7 @@
     </w:p>
     <w:p>
       <w:pPr>
-        <w:pStyle w:val="Paragraphedeliste"/>
+        <w:pStyle w:val="ListParagraph"/>
         <w:numPr>
           <w:ilvl w:val="0"/>
           <w:numId w:val="3"/>
@@ -1479,7 +1479,7 @@
     </w:p>
     <w:p>
       <w:pPr>
-        <w:pStyle w:val="Paragraphedeliste"/>
+        <w:pStyle w:val="ListParagraph"/>
         <w:numPr>
           <w:ilvl w:val="0"/>
           <w:numId w:val="4"/>
@@ -1500,7 +1500,7 @@
     </w:p>
     <w:p>
       <w:pPr>
-        <w:pStyle w:val="Paragraphedeliste"/>
+        <w:pStyle w:val="ListParagraph"/>
         <w:numPr>
           <w:ilvl w:val="0"/>
           <w:numId w:val="4"/>
@@ -1521,7 +1521,7 @@
     </w:p>
     <w:p>
       <w:pPr>
-        <w:pStyle w:val="Paragraphedeliste"/>
+        <w:pStyle w:val="ListParagraph"/>
         <w:numPr>
           <w:ilvl w:val="0"/>
           <w:numId w:val="4"/>
@@ -1542,7 +1542,7 @@
     </w:p>
     <w:p>
       <w:pPr>
-        <w:pStyle w:val="Paragraphedeliste"/>
+        <w:pStyle w:val="ListParagraph"/>
         <w:numPr>
           <w:ilvl w:val="0"/>
           <w:numId w:val="4"/>
@@ -1563,7 +1563,7 @@
     </w:p>
     <w:p>
       <w:pPr>
-        <w:pStyle w:val="Paragraphedeliste"/>
+        <w:pStyle w:val="ListParagraph"/>
         <w:numPr>
           <w:ilvl w:val="0"/>
           <w:numId w:val="4"/>
@@ -1584,7 +1584,7 @@
     </w:p>
     <w:p>
       <w:pPr>
-        <w:pStyle w:val="Paragraphedeliste"/>
+        <w:pStyle w:val="ListParagraph"/>
         <w:numPr>
           <w:ilvl w:val="0"/>
           <w:numId w:val="4"/>
@@ -1655,7 +1655,7 @@
     </w:p>
     <w:p>
       <w:pPr>
-        <w:pStyle w:val="Paragraphedeliste"/>
+        <w:pStyle w:val="ListParagraph"/>
         <w:numPr>
           <w:ilvl w:val="0"/>
           <w:numId w:val="5"/>
@@ -1677,7 +1677,7 @@
     </w:p>
     <w:p>
       <w:pPr>
-        <w:pStyle w:val="Paragraphedeliste"/>
+        <w:pStyle w:val="ListParagraph"/>
         <w:numPr>
           <w:ilvl w:val="0"/>
           <w:numId w:val="5"/>
@@ -1699,7 +1699,7 @@
     </w:p>
     <w:p>
       <w:pPr>
-        <w:pStyle w:val="Paragraphedeliste"/>
+        <w:pStyle w:val="ListParagraph"/>
         <w:numPr>
           <w:ilvl w:val="0"/>
           <w:numId w:val="5"/>
@@ -1738,7 +1738,7 @@
     </w:p>
     <w:p>
       <w:pPr>
-        <w:pStyle w:val="Paragraphedeliste"/>
+        <w:pStyle w:val="ListParagraph"/>
         <w:numPr>
           <w:ilvl w:val="0"/>
           <w:numId w:val="6"/>
@@ -1996,7 +1996,7 @@
     </w:p>
     <w:p>
       <w:pPr>
-        <w:pStyle w:val="Paragraphedeliste"/>
+        <w:pStyle w:val="ListParagraph"/>
         <w:numPr>
           <w:ilvl w:val="0"/>
           <w:numId w:val="7"/>
@@ -2017,7 +2017,7 @@
     </w:p>
     <w:p>
       <w:pPr>
-        <w:pStyle w:val="Paragraphedeliste"/>
+        <w:pStyle w:val="ListParagraph"/>
         <w:numPr>
           <w:ilvl w:val="0"/>
           <w:numId w:val="7"/>
@@ -2038,7 +2038,7 @@
     </w:p>
     <w:p>
       <w:pPr>
-        <w:pStyle w:val="Paragraphedeliste"/>
+        <w:pStyle w:val="ListParagraph"/>
         <w:numPr>
           <w:ilvl w:val="0"/>
           <w:numId w:val="7"/>
@@ -2059,7 +2059,7 @@
     </w:p>
     <w:p>
       <w:pPr>
-        <w:pStyle w:val="Paragraphedeliste"/>
+        <w:pStyle w:val="ListParagraph"/>
         <w:numPr>
           <w:ilvl w:val="0"/>
           <w:numId w:val="7"/>
@@ -2080,7 +2080,7 @@
     </w:p>
     <w:p>
       <w:pPr>
-        <w:pStyle w:val="Paragraphedeliste"/>
+        <w:pStyle w:val="ListParagraph"/>
         <w:numPr>
           <w:ilvl w:val="0"/>
           <w:numId w:val="7"/>
@@ -2152,7 +2152,7 @@
     </w:p>
     <w:p>
       <w:pPr>
-        <w:pStyle w:val="Paragraphedeliste"/>
+        <w:pStyle w:val="ListParagraph"/>
         <w:numPr>
           <w:ilvl w:val="0"/>
           <w:numId w:val="8"/>
@@ -2174,7 +2174,7 @@
     </w:p>
     <w:p>
       <w:pPr>
-        <w:pStyle w:val="Paragraphedeliste"/>
+        <w:pStyle w:val="ListParagraph"/>
         <w:numPr>
           <w:ilvl w:val="0"/>
           <w:numId w:val="8"/>
@@ -2196,7 +2196,7 @@
     </w:p>
     <w:p>
       <w:pPr>
-        <w:pStyle w:val="Paragraphedeliste"/>
+        <w:pStyle w:val="ListParagraph"/>
         <w:numPr>
           <w:ilvl w:val="0"/>
           <w:numId w:val="8"/>
@@ -2218,7 +2218,7 @@
     </w:p>
     <w:p>
       <w:pPr>
-        <w:pStyle w:val="Paragraphedeliste"/>
+        <w:pStyle w:val="ListParagraph"/>
         <w:numPr>
           <w:ilvl w:val="0"/>
           <w:numId w:val="8"/>
@@ -2278,7 +2278,7 @@
     </w:p>
     <w:p>
       <w:pPr>
-        <w:pStyle w:val="Paragraphedeliste"/>
+        <w:pStyle w:val="ListParagraph"/>
         <w:numPr>
           <w:ilvl w:val="0"/>
           <w:numId w:val="9"/>
@@ -2300,7 +2300,7 @@
     </w:p>
     <w:p>
       <w:pPr>
-        <w:pStyle w:val="Paragraphedeliste"/>
+        <w:pStyle w:val="ListParagraph"/>
         <w:numPr>
           <w:ilvl w:val="0"/>
           <w:numId w:val="9"/>
@@ -2322,7 +2322,7 @@
     </w:p>
     <w:p>
       <w:pPr>
-        <w:pStyle w:val="Paragraphedeliste"/>
+        <w:pStyle w:val="ListParagraph"/>
         <w:numPr>
           <w:ilvl w:val="0"/>
           <w:numId w:val="9"/>
@@ -2389,7 +2389,7 @@
     </w:p>
     <w:p>
       <w:pPr>
-        <w:pStyle w:val="Paragraphedeliste"/>
+        <w:pStyle w:val="ListParagraph"/>
         <w:numPr>
           <w:ilvl w:val="0"/>
           <w:numId w:val="10"/>
@@ -2411,7 +2411,7 @@
     </w:p>
     <w:p>
       <w:pPr>
-        <w:pStyle w:val="Paragraphedeliste"/>
+        <w:pStyle w:val="ListParagraph"/>
         <w:numPr>
           <w:ilvl w:val="0"/>
           <w:numId w:val="10"/>
@@ -2433,7 +2433,7 @@
     </w:p>
     <w:p>
       <w:pPr>
-        <w:pStyle w:val="Paragraphedeliste"/>
+        <w:pStyle w:val="ListParagraph"/>
         <w:numPr>
           <w:ilvl w:val="0"/>
           <w:numId w:val="10"/>
@@ -2677,7 +2677,7 @@
     </w:p>
     <w:p>
       <w:pPr>
-        <w:pStyle w:val="Paragraphedeliste"/>
+        <w:pStyle w:val="ListParagraph"/>
         <w:numPr>
           <w:ilvl w:val="0"/>
           <w:numId w:val="11"/>
@@ -2698,7 +2698,7 @@
     </w:p>
     <w:p>
       <w:pPr>
-        <w:pStyle w:val="Paragraphedeliste"/>
+        <w:pStyle w:val="ListParagraph"/>
         <w:numPr>
           <w:ilvl w:val="0"/>
           <w:numId w:val="11"/>
@@ -2719,7 +2719,7 @@
     </w:p>
     <w:p>
       <w:pPr>
-        <w:pStyle w:val="Paragraphedeliste"/>
+        <w:pStyle w:val="ListParagraph"/>
         <w:numPr>
           <w:ilvl w:val="0"/>
           <w:numId w:val="11"/>
@@ -2740,7 +2740,7 @@
     </w:p>
     <w:p>
       <w:pPr>
-        <w:pStyle w:val="Paragraphedeliste"/>
+        <w:pStyle w:val="ListParagraph"/>
         <w:numPr>
           <w:ilvl w:val="0"/>
           <w:numId w:val="11"/>
@@ -2761,7 +2761,7 @@
     </w:p>
     <w:p>
       <w:pPr>
-        <w:pStyle w:val="Paragraphedeliste"/>
+        <w:pStyle w:val="ListParagraph"/>
         <w:numPr>
           <w:ilvl w:val="0"/>
           <w:numId w:val="11"/>
@@ -2832,7 +2832,7 @@
     </w:p>
     <w:p>
       <w:pPr>
-        <w:pStyle w:val="Paragraphedeliste"/>
+        <w:pStyle w:val="ListParagraph"/>
         <w:numPr>
           <w:ilvl w:val="0"/>
           <w:numId w:val="12"/>
@@ -2854,7 +2854,7 @@
     </w:p>
     <w:p>
       <w:pPr>
-        <w:pStyle w:val="Paragraphedeliste"/>
+        <w:pStyle w:val="ListParagraph"/>
         <w:numPr>
           <w:ilvl w:val="0"/>
           <w:numId w:val="12"/>
@@ -2876,7 +2876,7 @@
     </w:p>
     <w:p>
       <w:pPr>
-        <w:pStyle w:val="Paragraphedeliste"/>
+        <w:pStyle w:val="ListParagraph"/>
         <w:numPr>
           <w:ilvl w:val="0"/>
           <w:numId w:val="12"/>
@@ -2899,7 +2899,7 @@
     </w:p>
     <w:p>
       <w:pPr>
-        <w:pStyle w:val="Paragraphedeliste"/>
+        <w:pStyle w:val="ListParagraph"/>
         <w:numPr>
           <w:ilvl w:val="0"/>
           <w:numId w:val="12"/>
@@ -2959,7 +2959,7 @@
     </w:p>
     <w:p>
       <w:pPr>
-        <w:pStyle w:val="Paragraphedeliste"/>
+        <w:pStyle w:val="ListParagraph"/>
         <w:numPr>
           <w:ilvl w:val="0"/>
           <w:numId w:val="13"/>
@@ -2981,7 +2981,7 @@
     </w:p>
     <w:p>
       <w:pPr>
-        <w:pStyle w:val="Paragraphedeliste"/>
+        <w:pStyle w:val="ListParagraph"/>
         <w:numPr>
           <w:ilvl w:val="0"/>
           <w:numId w:val="13"/>
@@ -3003,7 +3003,7 @@
     </w:p>
     <w:p>
       <w:pPr>
-        <w:pStyle w:val="Paragraphedeliste"/>
+        <w:pStyle w:val="ListParagraph"/>
         <w:numPr>
           <w:ilvl w:val="0"/>
           <w:numId w:val="13"/>
@@ -3070,7 +3070,7 @@
     </w:p>
     <w:p>
       <w:pPr>
-        <w:pStyle w:val="Paragraphedeliste"/>
+        <w:pStyle w:val="ListParagraph"/>
         <w:numPr>
           <w:ilvl w:val="0"/>
           <w:numId w:val="14"/>
@@ -3092,7 +3092,7 @@
     </w:p>
     <w:p>
       <w:pPr>
-        <w:pStyle w:val="Paragraphedeliste"/>
+        <w:pStyle w:val="ListParagraph"/>
         <w:numPr>
           <w:ilvl w:val="0"/>
           <w:numId w:val="14"/>
@@ -3114,7 +3114,7 @@
     </w:p>
     <w:p>
       <w:pPr>
-        <w:pStyle w:val="Paragraphedeliste"/>
+        <w:pStyle w:val="ListParagraph"/>
         <w:numPr>
           <w:ilvl w:val="0"/>
           <w:numId w:val="14"/>
@@ -3145,7 +3145,7 @@
     </w:p>
     <w:p>
       <w:pPr>
-        <w:pStyle w:val="Paragraphedeliste"/>
+        <w:pStyle w:val="ListParagraph"/>
         <w:numPr>
           <w:ilvl w:val="0"/>
           <w:numId w:val="15"/>
@@ -3225,7 +3225,7 @@
     </w:p>
     <w:p>
       <w:pPr>
-        <w:pStyle w:val="Paragraphedeliste"/>
+        <w:pStyle w:val="ListParagraph"/>
         <w:numPr>
           <w:ilvl w:val="0"/>
           <w:numId w:val="15"/>
@@ -3278,7 +3278,7 @@
     </w:p>
     <w:p>
       <w:pPr>
-        <w:pStyle w:val="Paragraphedeliste"/>
+        <w:pStyle w:val="ListParagraph"/>
         <w:numPr>
           <w:ilvl w:val="0"/>
           <w:numId w:val="1"/>
@@ -3307,7 +3307,7 @@
     </w:p>
     <w:p>
       <w:pPr>
-        <w:pStyle w:val="Paragraphedeliste"/>
+        <w:pStyle w:val="ListParagraph"/>
         <w:numPr>
           <w:ilvl w:val="0"/>
           <w:numId w:val="16"/>
@@ -3344,7 +3344,7 @@
     </w:p>
     <w:p>
       <w:pPr>
-        <w:pStyle w:val="Paragraphedeliste"/>
+        <w:pStyle w:val="ListParagraph"/>
         <w:numPr>
           <w:ilvl w:val="0"/>
           <w:numId w:val="16"/>
@@ -3595,7 +3595,7 @@
     </w:p>
     <w:p>
       <w:pPr>
-        <w:pStyle w:val="Paragraphedeliste"/>
+        <w:pStyle w:val="ListParagraph"/>
         <w:numPr>
           <w:ilvl w:val="0"/>
           <w:numId w:val="17"/>
@@ -3673,7 +3673,7 @@
     </w:p>
     <w:p>
       <w:pPr>
-        <w:pStyle w:val="Paragraphedeliste"/>
+        <w:pStyle w:val="ListParagraph"/>
         <w:numPr>
           <w:ilvl w:val="0"/>
           <w:numId w:val="12"/>
@@ -3695,7 +3695,7 @@
     </w:p>
     <w:p>
       <w:pPr>
-        <w:pStyle w:val="Paragraphedeliste"/>
+        <w:pStyle w:val="ListParagraph"/>
         <w:numPr>
           <w:ilvl w:val="0"/>
           <w:numId w:val="12"/>
@@ -3717,7 +3717,7 @@
     </w:p>
     <w:p>
       <w:pPr>
-        <w:pStyle w:val="Paragraphedeliste"/>
+        <w:pStyle w:val="ListParagraph"/>
         <w:numPr>
           <w:ilvl w:val="0"/>
           <w:numId w:val="12"/>
@@ -3739,7 +3739,7 @@
     </w:p>
     <w:p>
       <w:pPr>
-        <w:pStyle w:val="Paragraphedeliste"/>
+        <w:pStyle w:val="ListParagraph"/>
         <w:numPr>
           <w:ilvl w:val="0"/>
           <w:numId w:val="12"/>
@@ -3799,7 +3799,7 @@
     </w:p>
     <w:p>
       <w:pPr>
-        <w:pStyle w:val="Paragraphedeliste"/>
+        <w:pStyle w:val="ListParagraph"/>
         <w:numPr>
           <w:ilvl w:val="0"/>
           <w:numId w:val="13"/>
@@ -3821,7 +3821,7 @@
     </w:p>
     <w:p>
       <w:pPr>
-        <w:pStyle w:val="Paragraphedeliste"/>
+        <w:pStyle w:val="ListParagraph"/>
         <w:numPr>
           <w:ilvl w:val="0"/>
           <w:numId w:val="13"/>
@@ -3843,7 +3843,7 @@
     </w:p>
     <w:p>
       <w:pPr>
-        <w:pStyle w:val="Paragraphedeliste"/>
+        <w:pStyle w:val="ListParagraph"/>
         <w:numPr>
           <w:ilvl w:val="0"/>
           <w:numId w:val="13"/>
@@ -3910,7 +3910,7 @@
     </w:p>
     <w:p>
       <w:pPr>
-        <w:pStyle w:val="Paragraphedeliste"/>
+        <w:pStyle w:val="ListParagraph"/>
         <w:numPr>
           <w:ilvl w:val="0"/>
           <w:numId w:val="14"/>
@@ -3932,7 +3932,7 @@
     </w:p>
     <w:p>
       <w:pPr>
-        <w:pStyle w:val="Paragraphedeliste"/>
+        <w:pStyle w:val="ListParagraph"/>
         <w:numPr>
           <w:ilvl w:val="0"/>
           <w:numId w:val="14"/>
@@ -3954,7 +3954,7 @@
     </w:p>
     <w:p>
       <w:pPr>
-        <w:pStyle w:val="Paragraphedeliste"/>
+        <w:pStyle w:val="ListParagraph"/>
         <w:numPr>
           <w:ilvl w:val="0"/>
           <w:numId w:val="14"/>
@@ -3985,7 +3985,7 @@
     </w:p>
     <w:p>
       <w:pPr>
-        <w:pStyle w:val="Paragraphedeliste"/>
+        <w:pStyle w:val="ListParagraph"/>
         <w:numPr>
           <w:ilvl w:val="0"/>
           <w:numId w:val="15"/>
@@ -4066,7 +4066,7 @@
     </w:p>
     <w:p>
       <w:pPr>
-        <w:pStyle w:val="Paragraphedeliste"/>
+        <w:pStyle w:val="ListParagraph"/>
         <w:numPr>
           <w:ilvl w:val="0"/>
           <w:numId w:val="15"/>
@@ -4156,6 +4156,1412 @@
           <w:rFonts w:ascii="Cambria" w:eastAsia="Cambria" w:hAnsi="Cambria" w:cs="Cambria"/>
           <w:b/>
           <w:color w:val="92D050"/>
+          <w:sz w:val="24"/>
+          <w:szCs w:val="24"/>
+        </w:rPr>
+      </w:pPr>
+    </w:p>
+    <w:p>
+      <w:pPr>
+        <w:rPr>
+          <w:rFonts w:ascii="Cambria" w:eastAsia="Cambria" w:hAnsi="Cambria" w:cs="Cambria"/>
+          <w:b/>
+          <w:color w:val="92D050"/>
+          <w:sz w:val="24"/>
+          <w:szCs w:val="24"/>
+        </w:rPr>
+      </w:pPr>
+    </w:p>
+    <w:p>
+      <w:pPr>
+        <w:rPr>
+          <w:rFonts w:ascii="Cambria" w:eastAsia="Cambria" w:hAnsi="Cambria" w:cs="Cambria"/>
+          <w:b/>
+          <w:color w:val="92D050"/>
+          <w:sz w:val="24"/>
+          <w:szCs w:val="24"/>
+        </w:rPr>
+      </w:pPr>
+    </w:p>
+    <w:p>
+      <w:pPr>
+        <w:rPr>
+          <w:rFonts w:ascii="Cambria" w:eastAsia="Cambria" w:hAnsi="Cambria" w:cs="Cambria"/>
+          <w:b/>
+          <w:color w:val="92D050"/>
+          <w:sz w:val="24"/>
+          <w:szCs w:val="24"/>
+        </w:rPr>
+      </w:pPr>
+    </w:p>
+    <w:p>
+      <w:pPr>
+        <w:rPr>
+          <w:rFonts w:ascii="Cambria" w:eastAsia="Cambria" w:hAnsi="Cambria" w:cs="Cambria"/>
+          <w:b/>
+          <w:color w:val="92D050"/>
+          <w:sz w:val="24"/>
+          <w:szCs w:val="24"/>
+        </w:rPr>
+      </w:pPr>
+    </w:p>
+    <w:p>
+      <w:pPr>
+        <w:rPr>
+          <w:rFonts w:ascii="Cambria" w:eastAsia="Cambria" w:hAnsi="Cambria" w:cs="Cambria"/>
+          <w:b/>
+          <w:color w:val="92D050"/>
+          <w:sz w:val="24"/>
+          <w:szCs w:val="24"/>
+        </w:rPr>
+      </w:pPr>
+    </w:p>
+    <w:p>
+      <w:pPr>
+        <w:rPr>
+          <w:rFonts w:ascii="Cambria" w:eastAsia="Cambria" w:hAnsi="Cambria" w:cs="Cambria"/>
+          <w:b/>
+          <w:color w:val="92D050"/>
+          <w:sz w:val="24"/>
+          <w:szCs w:val="24"/>
+        </w:rPr>
+      </w:pPr>
+    </w:p>
+    <w:p>
+      <w:pPr>
+        <w:rPr>
+          <w:rFonts w:ascii="Cambria" w:eastAsia="Cambria" w:hAnsi="Cambria" w:cs="Cambria"/>
+          <w:b/>
+          <w:color w:val="92D050"/>
+          <w:sz w:val="24"/>
+          <w:szCs w:val="24"/>
+        </w:rPr>
+      </w:pPr>
+    </w:p>
+    <w:p>
+      <w:pPr>
+        <w:rPr>
+          <w:rFonts w:ascii="Cambria" w:eastAsia="Cambria" w:hAnsi="Cambria" w:cs="Cambria"/>
+          <w:b/>
+          <w:color w:val="92D050"/>
+          <w:sz w:val="24"/>
+          <w:szCs w:val="24"/>
+        </w:rPr>
+      </w:pPr>
+    </w:p>
+    <w:p>
+      <w:pPr>
+        <w:rPr>
+          <w:rFonts w:ascii="Cambria" w:eastAsia="Cambria" w:hAnsi="Cambria" w:cs="Cambria"/>
+          <w:b/>
+          <w:color w:val="92D050"/>
+          <w:sz w:val="24"/>
+          <w:szCs w:val="24"/>
+        </w:rPr>
+      </w:pPr>
+    </w:p>
+    <w:p>
+      <w:pPr>
+        <w:rPr>
+          <w:rFonts w:ascii="Cambria" w:eastAsia="Cambria" w:hAnsi="Cambria" w:cs="Cambria"/>
+          <w:b/>
+          <w:color w:val="92D050"/>
+          <w:sz w:val="24"/>
+          <w:szCs w:val="24"/>
+        </w:rPr>
+      </w:pPr>
+    </w:p>
+    <w:p>
+      <w:pPr>
+        <w:rPr>
+          <w:rFonts w:ascii="Cambria" w:eastAsia="Cambria" w:hAnsi="Cambria" w:cs="Cambria"/>
+          <w:b/>
+          <w:color w:val="92D050"/>
+          <w:sz w:val="24"/>
+          <w:szCs w:val="24"/>
+        </w:rPr>
+      </w:pPr>
+    </w:p>
+    <w:p>
+      <w:pPr>
+        <w:rPr>
+          <w:rFonts w:ascii="Cambria" w:eastAsia="Cambria" w:hAnsi="Cambria" w:cs="Cambria"/>
+          <w:b/>
+          <w:color w:val="92D050"/>
+          <w:sz w:val="24"/>
+          <w:szCs w:val="24"/>
+        </w:rPr>
+      </w:pPr>
+    </w:p>
+    <w:p>
+      <w:pPr>
+        <w:rPr>
+          <w:rFonts w:ascii="Cambria" w:eastAsia="Cambria" w:hAnsi="Cambria" w:cs="Cambria"/>
+          <w:b/>
+          <w:color w:val="92D050"/>
+          <w:sz w:val="24"/>
+          <w:szCs w:val="24"/>
+        </w:rPr>
+      </w:pPr>
+    </w:p>
+    <w:p>
+      <w:pPr>
+        <w:rPr>
+          <w:rFonts w:ascii="Cambria" w:eastAsia="Cambria" w:hAnsi="Cambria" w:cs="Cambria"/>
+          <w:b/>
+          <w:color w:val="92D050"/>
+          <w:sz w:val="24"/>
+          <w:szCs w:val="24"/>
+        </w:rPr>
+      </w:pPr>
+    </w:p>
+    <w:p>
+      <w:pPr>
+        <w:rPr>
+          <w:rFonts w:ascii="Cambria" w:eastAsia="Cambria" w:hAnsi="Cambria" w:cs="Cambria"/>
+          <w:b/>
+          <w:color w:val="92D050"/>
+          <w:sz w:val="24"/>
+          <w:szCs w:val="24"/>
+        </w:rPr>
+      </w:pPr>
+    </w:p>
+    <w:p>
+      <w:pPr>
+        <w:rPr>
+          <w:rFonts w:ascii="Cambria" w:eastAsia="Cambria" w:hAnsi="Cambria" w:cs="Cambria"/>
+          <w:b/>
+          <w:color w:val="92D050"/>
+          <w:sz w:val="24"/>
+          <w:szCs w:val="24"/>
+        </w:rPr>
+      </w:pPr>
+    </w:p>
+    <w:p>
+      <w:pPr>
+        <w:rPr>
+          <w:rFonts w:ascii="Cambria" w:eastAsia="Cambria" w:hAnsi="Cambria" w:cs="Cambria"/>
+          <w:b/>
+          <w:color w:val="92D050"/>
+          <w:sz w:val="24"/>
+          <w:szCs w:val="24"/>
+        </w:rPr>
+      </w:pPr>
+    </w:p>
+    <w:p>
+      <w:pPr>
+        <w:rPr>
+          <w:rFonts w:ascii="Cambria" w:eastAsia="Cambria" w:hAnsi="Cambria" w:cs="Cambria"/>
+          <w:b/>
+          <w:color w:val="92D050"/>
+          <w:sz w:val="24"/>
+          <w:szCs w:val="24"/>
+        </w:rPr>
+      </w:pPr>
+      <w:r>
+        <w:rPr>
+          <w:rFonts w:ascii="Cambria" w:eastAsia="Cambria" w:hAnsi="Cambria" w:cs="Cambria"/>
+          <w:b/>
+          <w:color w:val="92D050"/>
+          <w:sz w:val="24"/>
+          <w:szCs w:val="24"/>
+        </w:rPr>
+        <w:t xml:space="preserve">Module de Suivi et Voyage : </w:t>
+      </w:r>
+    </w:p>
+    <w:p>
+      <w:pPr>
+        <w:rPr>
+          <w:rFonts w:ascii="Cambria" w:eastAsia="Cambria" w:hAnsi="Cambria" w:cs="Cambria"/>
+          <w:color w:val="auto"/>
+          <w:sz w:val="24"/>
+          <w:szCs w:val="24"/>
+        </w:rPr>
+      </w:pPr>
+      <w:r>
+        <w:rPr>
+          <w:rFonts w:ascii="Cambria" w:eastAsia="Cambria" w:hAnsi="Cambria" w:cs="Cambria"/>
+          <w:color w:val="auto"/>
+          <w:sz w:val="24"/>
+          <w:szCs w:val="24"/>
+        </w:rPr>
+        <w:t>Dia</w:t>
+      </w:r>
+      <w:r>
+        <w:rPr>
+          <w:rFonts w:ascii="Cambria" w:eastAsia="Cambria" w:hAnsi="Cambria" w:cs="Cambria"/>
+          <w:color w:val="auto"/>
+          <w:sz w:val="24"/>
+          <w:szCs w:val="24"/>
+        </w:rPr>
+        <w:t>g</w:t>
+      </w:r>
+      <w:r>
+        <w:rPr>
+          <w:rFonts w:ascii="Cambria" w:eastAsia="Cambria" w:hAnsi="Cambria" w:cs="Cambria"/>
+          <w:color w:val="auto"/>
+          <w:sz w:val="24"/>
+          <w:szCs w:val="24"/>
+        </w:rPr>
+        <w:t xml:space="preserve">ramme Use Case </w:t>
+      </w:r>
+    </w:p>
+    <w:p>
+      <w:pPr>
+        <w:rPr>
+          <w:rFonts w:ascii="Cambria" w:eastAsia="Cambria" w:hAnsi="Cambria" w:cs="Cambria"/>
+          <w:color w:val="auto"/>
+          <w:sz w:val="24"/>
+          <w:szCs w:val="24"/>
+        </w:rPr>
+      </w:pPr>
+      <w:r>
+        <w:rPr>
+          <w:rFonts w:ascii="Cambria" w:eastAsia="Cambria" w:hAnsi="Cambria" w:cs="Cambria"/>
+          <w:color w:val="auto"/>
+          <w:sz w:val="24"/>
+          <w:szCs w:val="24"/>
+        </w:rPr>
+        <w:tab/>
+        <w:t xml:space="preserve">Insérer le diagramme </w:t>
+      </w:r>
+    </w:p>
+    <w:p>
+      <w:pPr>
+        <w:rPr>
+          <w:rFonts w:ascii="Cambria" w:eastAsia="Cambria" w:hAnsi="Cambria" w:cs="Cambria"/>
+          <w:b/>
+          <w:color w:val="92D050"/>
+          <w:sz w:val="24"/>
+          <w:szCs w:val="24"/>
+          <w:u w:val="single"/>
+        </w:rPr>
+      </w:pPr>
+    </w:p>
+    <w:p>
+      <w:pPr>
+        <w:rPr>
+          <w:rFonts w:ascii="Cambria" w:eastAsia="Cambria" w:hAnsi="Cambria" w:cs="Cambria"/>
+          <w:b/>
+          <w:color w:val="92D050"/>
+          <w:sz w:val="24"/>
+          <w:szCs w:val="24"/>
+          <w:u w:val="single"/>
+        </w:rPr>
+      </w:pPr>
+      <w:r>
+        <w:rPr>
+          <w:rFonts w:ascii="Cambria" w:eastAsia="Cambria" w:hAnsi="Cambria" w:cs="Cambria"/>
+          <w:b/>
+          <w:color w:val="92D050"/>
+          <w:sz w:val="24"/>
+          <w:szCs w:val="24"/>
+          <w:u w:val="single"/>
+        </w:rPr>
+        <w:t>UC#1</w:t>
+      </w:r>
+      <w:r>
+        <w:rPr>
+          <w:rFonts w:ascii="Cambria" w:eastAsia="Cambria" w:hAnsi="Cambria" w:cs="Cambria"/>
+          <w:b/>
+          <w:color w:val="92D050"/>
+          <w:sz w:val="24"/>
+          <w:szCs w:val="24"/>
+          <w:u w:val="single"/>
+        </w:rPr>
+        <w:t xml:space="preserve"> </w:t>
+      </w:r>
+      <w:r>
+        <w:rPr>
+          <w:rFonts w:ascii="Cambria" w:eastAsia="Cambria" w:hAnsi="Cambria" w:cs="Cambria"/>
+          <w:b/>
+          <w:color w:val="92D050"/>
+          <w:sz w:val="24"/>
+          <w:szCs w:val="24"/>
+          <w:u w:val="single"/>
+        </w:rPr>
+        <w:t xml:space="preserve">: </w:t>
+      </w:r>
+      <w:r>
+        <w:rPr>
+          <w:rFonts w:ascii="Cambria" w:eastAsia="Cambria" w:hAnsi="Cambria" w:cs="Cambria"/>
+          <w:b/>
+          <w:color w:val="92D050"/>
+          <w:sz w:val="24"/>
+          <w:szCs w:val="24"/>
+          <w:u w:val="single"/>
+        </w:rPr>
+        <w:t>Définition Voyage</w:t>
+      </w:r>
+    </w:p>
+    <w:p>
+      <w:pPr>
+        <w:rPr>
+          <w:rFonts w:ascii="Cambria" w:eastAsia="Cambria" w:hAnsi="Cambria" w:cs="Cambria"/>
+          <w:i/>
+          <w:color w:val="auto"/>
+          <w:sz w:val="24"/>
+          <w:szCs w:val="24"/>
+        </w:rPr>
+      </w:pPr>
+      <w:r>
+        <w:rPr>
+          <w:rFonts w:ascii="Cambria" w:eastAsia="Cambria" w:hAnsi="Cambria" w:cs="Cambria"/>
+          <w:i/>
+          <w:color w:val="auto"/>
+          <w:sz w:val="24"/>
+          <w:szCs w:val="24"/>
+        </w:rPr>
+        <w:t xml:space="preserve">Acteur principal : </w:t>
+      </w:r>
+    </w:p>
+    <w:p>
+      <w:pPr>
+        <w:rPr>
+          <w:rFonts w:ascii="Cambria" w:eastAsia="Cambria" w:hAnsi="Cambria" w:cs="Cambria"/>
+          <w:color w:val="auto"/>
+          <w:sz w:val="24"/>
+          <w:szCs w:val="24"/>
+        </w:rPr>
+      </w:pPr>
+      <w:r>
+        <w:rPr>
+          <w:rFonts w:ascii="Cambria" w:eastAsia="Cambria" w:hAnsi="Cambria" w:cs="Cambria"/>
+          <w:color w:val="auto"/>
+          <w:sz w:val="24"/>
+          <w:szCs w:val="24"/>
+        </w:rPr>
+        <w:tab/>
+        <w:t xml:space="preserve">Chef de service </w:t>
+      </w:r>
+    </w:p>
+    <w:p>
+      <w:pPr>
+        <w:rPr>
+          <w:rFonts w:ascii="Cambria" w:eastAsia="Cambria" w:hAnsi="Cambria" w:cs="Cambria"/>
+          <w:i/>
+          <w:color w:val="auto"/>
+          <w:sz w:val="24"/>
+          <w:szCs w:val="24"/>
+        </w:rPr>
+      </w:pPr>
+      <w:r>
+        <w:rPr>
+          <w:rFonts w:ascii="Cambria" w:eastAsia="Cambria" w:hAnsi="Cambria" w:cs="Cambria"/>
+          <w:i/>
+          <w:color w:val="auto"/>
+          <w:sz w:val="24"/>
+          <w:szCs w:val="24"/>
+        </w:rPr>
+        <w:t>Objectif</w:t>
+      </w:r>
+    </w:p>
+    <w:p>
+      <w:pPr>
+        <w:rPr>
+          <w:rFonts w:ascii="Cambria" w:eastAsia="Cambria" w:hAnsi="Cambria" w:cs="Cambria"/>
+          <w:color w:val="auto"/>
+          <w:sz w:val="24"/>
+          <w:szCs w:val="24"/>
+        </w:rPr>
+      </w:pPr>
+      <w:r>
+        <w:rPr>
+          <w:rFonts w:ascii="Cambria" w:eastAsia="Cambria" w:hAnsi="Cambria" w:cs="Cambria"/>
+          <w:color w:val="auto"/>
+          <w:sz w:val="24"/>
+          <w:szCs w:val="24"/>
+        </w:rPr>
+        <w:tab/>
+        <w:t>Le chef de service affecte un chauffeur et un véhicule à un trajet donné</w:t>
+      </w:r>
+    </w:p>
+    <w:p>
+      <w:pPr>
+        <w:rPr>
+          <w:rFonts w:ascii="Cambria" w:eastAsia="Cambria" w:hAnsi="Cambria" w:cs="Cambria"/>
+          <w:i/>
+          <w:color w:val="auto"/>
+          <w:sz w:val="24"/>
+          <w:szCs w:val="24"/>
+        </w:rPr>
+      </w:pPr>
+      <w:r>
+        <w:rPr>
+          <w:rFonts w:ascii="Cambria" w:eastAsia="Cambria" w:hAnsi="Cambria" w:cs="Cambria"/>
+          <w:i/>
+          <w:color w:val="auto"/>
+          <w:sz w:val="24"/>
+          <w:szCs w:val="24"/>
+        </w:rPr>
+        <w:t xml:space="preserve">Préconditions </w:t>
+      </w:r>
+    </w:p>
+    <w:p>
+      <w:pPr>
+        <w:ind w:firstLine="720"/>
+        <w:rPr>
+          <w:rFonts w:ascii="Cambria" w:eastAsia="Cambria" w:hAnsi="Cambria" w:cs="Cambria"/>
+          <w:color w:val="auto"/>
+          <w:sz w:val="24"/>
+          <w:szCs w:val="24"/>
+        </w:rPr>
+      </w:pPr>
+      <w:r>
+        <w:rPr>
+          <w:rFonts w:ascii="Cambria" w:eastAsia="Cambria" w:hAnsi="Cambria" w:cs="Cambria"/>
+          <w:color w:val="auto"/>
+          <w:sz w:val="24"/>
+          <w:szCs w:val="24"/>
+        </w:rPr>
+        <w:t>Néant.</w:t>
+      </w:r>
+    </w:p>
+    <w:p>
+      <w:pPr>
+        <w:rPr>
+          <w:rFonts w:ascii="Cambria" w:eastAsia="Cambria" w:hAnsi="Cambria" w:cs="Cambria"/>
+          <w:i/>
+          <w:color w:val="auto"/>
+          <w:sz w:val="24"/>
+          <w:szCs w:val="24"/>
+        </w:rPr>
+      </w:pPr>
+      <w:r>
+        <w:rPr>
+          <w:rFonts w:ascii="Cambria" w:eastAsia="Cambria" w:hAnsi="Cambria" w:cs="Cambria"/>
+          <w:i/>
+          <w:color w:val="auto"/>
+          <w:sz w:val="24"/>
+          <w:szCs w:val="24"/>
+        </w:rPr>
+        <w:t>Postconditions</w:t>
+      </w:r>
+    </w:p>
+    <w:p>
+      <w:pPr>
+        <w:ind w:firstLine="720"/>
+        <w:rPr>
+          <w:rFonts w:ascii="Cambria" w:eastAsia="Cambria" w:hAnsi="Cambria" w:cs="Cambria"/>
+          <w:color w:val="auto"/>
+          <w:sz w:val="24"/>
+          <w:szCs w:val="24"/>
+        </w:rPr>
+      </w:pPr>
+      <w:r>
+        <w:rPr>
+          <w:rFonts w:ascii="Cambria" w:eastAsia="Cambria" w:hAnsi="Cambria" w:cs="Cambria"/>
+          <w:color w:val="auto"/>
+          <w:sz w:val="24"/>
+          <w:szCs w:val="24"/>
+        </w:rPr>
+        <w:t xml:space="preserve">Néant. </w:t>
+      </w:r>
+    </w:p>
+    <w:p>
+      <w:pPr>
+        <w:rPr>
+          <w:rFonts w:ascii="Cambria" w:eastAsia="Cambria" w:hAnsi="Cambria" w:cs="Cambria"/>
+          <w:i/>
+          <w:color w:val="auto"/>
+          <w:sz w:val="24"/>
+          <w:szCs w:val="24"/>
+        </w:rPr>
+      </w:pPr>
+      <w:r>
+        <w:rPr>
+          <w:rFonts w:ascii="Cambria" w:eastAsia="Cambria" w:hAnsi="Cambria" w:cs="Cambria"/>
+          <w:i/>
+          <w:color w:val="auto"/>
+          <w:sz w:val="24"/>
+          <w:szCs w:val="24"/>
+        </w:rPr>
+        <w:t>Scénario nominal</w:t>
+      </w:r>
+      <w:r>
+        <w:rPr>
+          <w:rFonts w:ascii="Cambria" w:eastAsia="Cambria" w:hAnsi="Cambria" w:cs="Cambria"/>
+          <w:i/>
+          <w:color w:val="auto"/>
+          <w:sz w:val="24"/>
+          <w:szCs w:val="24"/>
+        </w:rPr>
+        <w:tab/>
+      </w:r>
+    </w:p>
+    <w:p>
+      <w:pPr>
+        <w:pStyle w:val="ListParagraph"/>
+        <w:numPr>
+          <w:ilvl w:val="0"/>
+          <w:numId w:val="19"/>
+        </w:numPr>
+        <w:rPr>
+          <w:rFonts w:ascii="Cambria" w:eastAsia="Cambria" w:hAnsi="Cambria" w:cs="Cambria"/>
+          <w:color w:val="auto"/>
+          <w:sz w:val="24"/>
+          <w:szCs w:val="24"/>
+        </w:rPr>
+      </w:pPr>
+      <w:r>
+        <w:rPr>
+          <w:rFonts w:ascii="Cambria" w:eastAsia="Cambria" w:hAnsi="Cambria" w:cs="Cambria"/>
+          <w:color w:val="auto"/>
+          <w:sz w:val="24"/>
+          <w:szCs w:val="24"/>
+        </w:rPr>
+        <w:t>Le chef de service accède à  « Nouveau Voyage</w:t>
+      </w:r>
+      <w:r>
+        <w:rPr>
+          <w:rFonts w:ascii="Cambria" w:eastAsia="Cambria" w:hAnsi="Cambria" w:cs="Cambria"/>
+          <w:color w:val="auto"/>
+          <w:sz w:val="24"/>
+          <w:szCs w:val="24"/>
+        </w:rPr>
+        <w:t xml:space="preserve"> </w:t>
+      </w:r>
+      <w:r>
+        <w:rPr>
+          <w:rFonts w:ascii="Cambria" w:eastAsia="Cambria" w:hAnsi="Cambria" w:cs="Cambria"/>
+          <w:color w:val="auto"/>
+          <w:sz w:val="24"/>
+          <w:szCs w:val="24"/>
+        </w:rPr>
+        <w:t>»</w:t>
+      </w:r>
+    </w:p>
+    <w:p>
+      <w:pPr>
+        <w:pStyle w:val="ListParagraph"/>
+        <w:numPr>
+          <w:ilvl w:val="0"/>
+          <w:numId w:val="19"/>
+        </w:numPr>
+        <w:rPr>
+          <w:rFonts w:ascii="Cambria" w:eastAsia="Cambria" w:hAnsi="Cambria" w:cs="Cambria"/>
+          <w:color w:val="auto"/>
+          <w:sz w:val="24"/>
+          <w:szCs w:val="24"/>
+        </w:rPr>
+      </w:pPr>
+      <w:r>
+        <w:rPr>
+          <w:rFonts w:ascii="Cambria" w:eastAsia="Cambria" w:hAnsi="Cambria" w:cs="Cambria"/>
+          <w:color w:val="auto"/>
+          <w:sz w:val="24"/>
+          <w:szCs w:val="24"/>
+        </w:rPr>
+        <w:t>Le système lui affiche les onglets correspondants aux deux types de trajets possibles</w:t>
+      </w:r>
+    </w:p>
+    <w:p>
+      <w:pPr>
+        <w:pStyle w:val="ListParagraph"/>
+        <w:numPr>
+          <w:ilvl w:val="0"/>
+          <w:numId w:val="19"/>
+        </w:numPr>
+        <w:rPr>
+          <w:rFonts w:ascii="Cambria" w:eastAsia="Cambria" w:hAnsi="Cambria" w:cs="Cambria"/>
+          <w:color w:val="auto"/>
+          <w:sz w:val="24"/>
+          <w:szCs w:val="24"/>
+        </w:rPr>
+      </w:pPr>
+      <w:r>
+        <w:rPr>
+          <w:rFonts w:ascii="Cambria" w:eastAsia="Cambria" w:hAnsi="Cambria" w:cs="Cambria"/>
+          <w:color w:val="auto"/>
+          <w:sz w:val="24"/>
+          <w:szCs w:val="24"/>
+        </w:rPr>
+        <w:t>Le système lui affiche la liste des véhicules et chauffeurs disponibles</w:t>
+      </w:r>
+    </w:p>
+    <w:p>
+      <w:pPr>
+        <w:pStyle w:val="ListParagraph"/>
+        <w:numPr>
+          <w:ilvl w:val="0"/>
+          <w:numId w:val="19"/>
+        </w:numPr>
+        <w:rPr>
+          <w:rFonts w:ascii="Cambria" w:eastAsia="Cambria" w:hAnsi="Cambria" w:cs="Cambria"/>
+          <w:color w:val="auto"/>
+          <w:sz w:val="24"/>
+          <w:szCs w:val="24"/>
+        </w:rPr>
+      </w:pPr>
+      <w:r>
+        <w:rPr>
+          <w:rFonts w:ascii="Cambria" w:eastAsia="Cambria" w:hAnsi="Cambria" w:cs="Cambria"/>
+          <w:color w:val="auto"/>
+          <w:sz w:val="24"/>
+          <w:szCs w:val="24"/>
+        </w:rPr>
+        <w:t xml:space="preserve"> Le chef de service remplit les champs requis </w:t>
+      </w:r>
+    </w:p>
+    <w:p>
+      <w:pPr>
+        <w:pStyle w:val="ListParagraph"/>
+        <w:numPr>
+          <w:ilvl w:val="0"/>
+          <w:numId w:val="19"/>
+        </w:numPr>
+        <w:rPr>
+          <w:rFonts w:ascii="Cambria" w:eastAsia="Cambria" w:hAnsi="Cambria" w:cs="Cambria"/>
+          <w:color w:val="auto"/>
+          <w:sz w:val="24"/>
+          <w:szCs w:val="24"/>
+        </w:rPr>
+      </w:pPr>
+      <w:r>
+        <w:rPr>
+          <w:rFonts w:ascii="Cambria" w:eastAsia="Cambria" w:hAnsi="Cambria" w:cs="Cambria"/>
+          <w:color w:val="auto"/>
+          <w:sz w:val="24"/>
+          <w:szCs w:val="24"/>
+        </w:rPr>
+        <w:t>Le chef de service valide ses choix.</w:t>
+      </w:r>
+    </w:p>
+    <w:p>
+      <w:pPr>
+        <w:rPr>
+          <w:rFonts w:ascii="Cambria" w:eastAsia="Cambria" w:hAnsi="Cambria" w:cs="Cambria"/>
+          <w:i/>
+          <w:color w:val="auto"/>
+          <w:sz w:val="24"/>
+          <w:szCs w:val="24"/>
+        </w:rPr>
+      </w:pPr>
+      <w:r>
+        <w:rPr>
+          <w:rFonts w:ascii="Cambria" w:eastAsia="Cambria" w:hAnsi="Cambria" w:cs="Cambria"/>
+          <w:i/>
+          <w:color w:val="auto"/>
+          <w:sz w:val="24"/>
+          <w:szCs w:val="24"/>
+        </w:rPr>
+        <w:t>Alternatives</w:t>
+      </w:r>
+    </w:p>
+    <w:p>
+      <w:pPr>
+        <w:rPr>
+          <w:rFonts w:ascii="Cambria" w:eastAsia="Cambria" w:hAnsi="Cambria" w:cs="Cambria"/>
+          <w:color w:val="auto"/>
+          <w:sz w:val="24"/>
+          <w:szCs w:val="24"/>
+        </w:rPr>
+      </w:pPr>
+      <w:r>
+        <w:rPr>
+          <w:rFonts w:ascii="Cambria" w:eastAsia="Cambria" w:hAnsi="Cambria" w:cs="Cambria"/>
+          <w:color w:val="auto"/>
+          <w:sz w:val="24"/>
+          <w:szCs w:val="24"/>
+        </w:rPr>
+        <w:tab/>
+        <w:t xml:space="preserve">2a.  </w:t>
+      </w:r>
+      <w:r>
+        <w:rPr>
+          <w:rFonts w:ascii="Cambria" w:eastAsia="Cambria" w:hAnsi="Cambria" w:cs="Cambria"/>
+          <w:color w:val="auto"/>
+          <w:sz w:val="24"/>
+          <w:szCs w:val="24"/>
+        </w:rPr>
+        <w:t xml:space="preserve"> </w:t>
+      </w:r>
+      <w:r>
+        <w:rPr>
+          <w:rFonts w:ascii="Cambria" w:eastAsia="Cambria" w:hAnsi="Cambria" w:cs="Cambria"/>
+          <w:color w:val="auto"/>
+          <w:sz w:val="24"/>
+          <w:szCs w:val="24"/>
+        </w:rPr>
+        <w:t xml:space="preserve">Le chef de service choisit le trajet livraison </w:t>
+      </w:r>
+    </w:p>
+    <w:p>
+      <w:pPr>
+        <w:rPr>
+          <w:rFonts w:ascii="Cambria" w:eastAsia="Cambria" w:hAnsi="Cambria" w:cs="Cambria"/>
+          <w:color w:val="auto"/>
+          <w:sz w:val="24"/>
+          <w:szCs w:val="24"/>
+        </w:rPr>
+      </w:pPr>
+      <w:r>
+        <w:rPr>
+          <w:rFonts w:ascii="Cambria" w:eastAsia="Cambria" w:hAnsi="Cambria" w:cs="Cambria"/>
+          <w:color w:val="auto"/>
+          <w:sz w:val="24"/>
+          <w:szCs w:val="24"/>
+        </w:rPr>
+        <w:tab/>
+        <w:t>2b.   Le chef de service choisi le trajet distribution</w:t>
+      </w:r>
+    </w:p>
+    <w:p>
+      <w:pPr>
+        <w:rPr>
+          <w:rFonts w:ascii="Cambria" w:eastAsia="Cambria" w:hAnsi="Cambria" w:cs="Cambria"/>
+          <w:color w:val="auto"/>
+          <w:sz w:val="24"/>
+          <w:szCs w:val="24"/>
+        </w:rPr>
+      </w:pPr>
+      <w:r>
+        <w:rPr>
+          <w:rFonts w:ascii="Cambria" w:eastAsia="Cambria" w:hAnsi="Cambria" w:cs="Cambria"/>
+          <w:color w:val="auto"/>
+          <w:sz w:val="24"/>
+          <w:szCs w:val="24"/>
+        </w:rPr>
+        <w:tab/>
+      </w:r>
+      <w:bookmarkStart w:id="0" w:name="_GoBack"/>
+      <w:bookmarkEnd w:id="0"/>
+    </w:p>
+    <w:p>
+      <w:pPr>
+        <w:rPr>
+          <w:rFonts w:ascii="Cambria" w:eastAsia="Cambria" w:hAnsi="Cambria" w:cs="Cambria"/>
+          <w:color w:val="auto"/>
+          <w:sz w:val="24"/>
+          <w:szCs w:val="24"/>
+        </w:rPr>
+      </w:pPr>
+    </w:p>
+    <w:p>
+      <w:pPr>
+        <w:rPr>
+          <w:rFonts w:ascii="Cambria" w:eastAsia="Cambria" w:hAnsi="Cambria" w:cs="Cambria"/>
+          <w:b/>
+          <w:color w:val="92D050"/>
+          <w:sz w:val="24"/>
+          <w:szCs w:val="24"/>
+          <w:u w:val="single"/>
+        </w:rPr>
+      </w:pPr>
+    </w:p>
+    <w:p>
+      <w:pPr>
+        <w:rPr>
+          <w:rFonts w:ascii="Cambria" w:eastAsia="Cambria" w:hAnsi="Cambria" w:cs="Cambria"/>
+          <w:b/>
+          <w:color w:val="92D050"/>
+          <w:sz w:val="24"/>
+          <w:szCs w:val="24"/>
+          <w:u w:val="single"/>
+        </w:rPr>
+      </w:pPr>
+      <w:r>
+        <w:rPr>
+          <w:rFonts w:ascii="Cambria" w:eastAsia="Cambria" w:hAnsi="Cambria" w:cs="Cambria"/>
+          <w:b/>
+          <w:color w:val="92D050"/>
+          <w:sz w:val="24"/>
+          <w:szCs w:val="24"/>
+          <w:u w:val="single"/>
+        </w:rPr>
+        <w:t>UC#</w:t>
+      </w:r>
+      <w:r>
+        <w:rPr>
+          <w:rFonts w:ascii="Cambria" w:eastAsia="Cambria" w:hAnsi="Cambria" w:cs="Cambria"/>
+          <w:b/>
+          <w:color w:val="92D050"/>
+          <w:sz w:val="24"/>
+          <w:szCs w:val="24"/>
+          <w:u w:val="single"/>
+        </w:rPr>
+        <w:t>2</w:t>
+      </w:r>
+      <w:r>
+        <w:rPr>
+          <w:rFonts w:ascii="Cambria" w:eastAsia="Cambria" w:hAnsi="Cambria" w:cs="Cambria"/>
+          <w:b/>
+          <w:color w:val="92D050"/>
+          <w:sz w:val="24"/>
+          <w:szCs w:val="24"/>
+          <w:u w:val="single"/>
+        </w:rPr>
+        <w:t xml:space="preserve"> : </w:t>
+      </w:r>
+      <w:r>
+        <w:rPr>
+          <w:rFonts w:ascii="Cambria" w:eastAsia="Cambria" w:hAnsi="Cambria" w:cs="Cambria"/>
+          <w:b/>
+          <w:color w:val="92D050"/>
+          <w:sz w:val="24"/>
+          <w:szCs w:val="24"/>
+          <w:u w:val="single"/>
+        </w:rPr>
+        <w:t>Définir les zones de distributions</w:t>
+      </w:r>
+    </w:p>
+    <w:p>
+      <w:pPr>
+        <w:rPr>
+          <w:rFonts w:ascii="Cambria" w:eastAsia="Cambria" w:hAnsi="Cambria" w:cs="Cambria"/>
+          <w:i/>
+          <w:color w:val="auto"/>
+          <w:sz w:val="24"/>
+          <w:szCs w:val="24"/>
+        </w:rPr>
+      </w:pPr>
+      <w:r>
+        <w:rPr>
+          <w:rFonts w:ascii="Cambria" w:eastAsia="Cambria" w:hAnsi="Cambria" w:cs="Cambria"/>
+          <w:i/>
+          <w:color w:val="auto"/>
+          <w:sz w:val="24"/>
+          <w:szCs w:val="24"/>
+        </w:rPr>
+        <w:t xml:space="preserve">Acteur principal : </w:t>
+      </w:r>
+    </w:p>
+    <w:p>
+      <w:pPr>
+        <w:rPr>
+          <w:rFonts w:ascii="Cambria" w:eastAsia="Cambria" w:hAnsi="Cambria" w:cs="Cambria"/>
+          <w:color w:val="auto"/>
+          <w:sz w:val="24"/>
+          <w:szCs w:val="24"/>
+        </w:rPr>
+      </w:pPr>
+      <w:r>
+        <w:rPr>
+          <w:rFonts w:ascii="Cambria" w:eastAsia="Cambria" w:hAnsi="Cambria" w:cs="Cambria"/>
+          <w:color w:val="auto"/>
+          <w:sz w:val="24"/>
+          <w:szCs w:val="24"/>
+        </w:rPr>
+        <w:tab/>
+        <w:t xml:space="preserve">Chef de service </w:t>
+      </w:r>
+    </w:p>
+    <w:p>
+      <w:pPr>
+        <w:rPr>
+          <w:rFonts w:ascii="Cambria" w:eastAsia="Cambria" w:hAnsi="Cambria" w:cs="Cambria"/>
+          <w:i/>
+          <w:color w:val="auto"/>
+          <w:sz w:val="24"/>
+          <w:szCs w:val="24"/>
+        </w:rPr>
+      </w:pPr>
+      <w:r>
+        <w:rPr>
+          <w:rFonts w:ascii="Cambria" w:eastAsia="Cambria" w:hAnsi="Cambria" w:cs="Cambria"/>
+          <w:i/>
+          <w:color w:val="auto"/>
+          <w:sz w:val="24"/>
+          <w:szCs w:val="24"/>
+        </w:rPr>
+        <w:lastRenderedPageBreak/>
+        <w:t>Objectif</w:t>
+      </w:r>
+    </w:p>
+    <w:p>
+      <w:pPr>
+        <w:rPr>
+          <w:rFonts w:ascii="Cambria" w:eastAsia="Cambria" w:hAnsi="Cambria" w:cs="Cambria"/>
+          <w:color w:val="auto"/>
+          <w:sz w:val="24"/>
+          <w:szCs w:val="24"/>
+        </w:rPr>
+      </w:pPr>
+      <w:r>
+        <w:rPr>
+          <w:rFonts w:ascii="Cambria" w:eastAsia="Cambria" w:hAnsi="Cambria" w:cs="Cambria"/>
+          <w:color w:val="auto"/>
+          <w:sz w:val="24"/>
+          <w:szCs w:val="24"/>
+        </w:rPr>
+        <w:tab/>
+        <w:t xml:space="preserve">Le chef de service définit le trajet suivant son type : si c’est un trajet livraison </w:t>
+      </w:r>
+      <w:r>
+        <w:rPr>
+          <w:rFonts w:ascii="Cambria" w:eastAsia="Cambria" w:hAnsi="Cambria" w:cs="Cambria"/>
+          <w:color w:val="auto"/>
+          <w:sz w:val="24"/>
+          <w:szCs w:val="24"/>
+        </w:rPr>
+        <w:t xml:space="preserve">entre 2 points donnés </w:t>
+      </w:r>
+      <w:r>
+        <w:rPr>
+          <w:rFonts w:ascii="Cambria" w:eastAsia="Cambria" w:hAnsi="Cambria" w:cs="Cambria"/>
+          <w:color w:val="auto"/>
+          <w:sz w:val="24"/>
+          <w:szCs w:val="24"/>
+        </w:rPr>
+        <w:t>ou</w:t>
+      </w:r>
+      <w:r>
+        <w:rPr>
+          <w:rFonts w:ascii="Cambria" w:eastAsia="Cambria" w:hAnsi="Cambria" w:cs="Cambria"/>
+          <w:color w:val="auto"/>
+          <w:sz w:val="24"/>
+          <w:szCs w:val="24"/>
+        </w:rPr>
+        <w:t xml:space="preserve"> un trajet de</w:t>
+      </w:r>
+      <w:r>
+        <w:rPr>
+          <w:rFonts w:ascii="Cambria" w:eastAsia="Cambria" w:hAnsi="Cambria" w:cs="Cambria"/>
+          <w:color w:val="auto"/>
+          <w:sz w:val="24"/>
+          <w:szCs w:val="24"/>
+        </w:rPr>
+        <w:t xml:space="preserve"> distribution </w:t>
+      </w:r>
+      <w:r>
+        <w:rPr>
+          <w:rFonts w:ascii="Cambria" w:eastAsia="Cambria" w:hAnsi="Cambria" w:cs="Cambria"/>
+          <w:color w:val="auto"/>
+          <w:sz w:val="24"/>
+          <w:szCs w:val="24"/>
+        </w:rPr>
+        <w:t xml:space="preserve"> dont la validité est déterminée par un diamètre.</w:t>
+      </w:r>
+    </w:p>
+    <w:p>
+      <w:pPr>
+        <w:rPr>
+          <w:rFonts w:ascii="Cambria" w:eastAsia="Cambria" w:hAnsi="Cambria" w:cs="Cambria"/>
+          <w:i/>
+          <w:color w:val="auto"/>
+          <w:sz w:val="24"/>
+          <w:szCs w:val="24"/>
+        </w:rPr>
+      </w:pPr>
+      <w:r>
+        <w:rPr>
+          <w:rFonts w:ascii="Cambria" w:eastAsia="Cambria" w:hAnsi="Cambria" w:cs="Cambria"/>
+          <w:i/>
+          <w:color w:val="auto"/>
+          <w:sz w:val="24"/>
+          <w:szCs w:val="24"/>
+        </w:rPr>
+        <w:t xml:space="preserve">Préconditions </w:t>
+      </w:r>
+    </w:p>
+    <w:p>
+      <w:pPr>
+        <w:ind w:firstLine="720"/>
+        <w:rPr>
+          <w:rFonts w:ascii="Cambria" w:eastAsia="Cambria" w:hAnsi="Cambria" w:cs="Cambria"/>
+          <w:color w:val="auto"/>
+          <w:sz w:val="24"/>
+          <w:szCs w:val="24"/>
+        </w:rPr>
+      </w:pPr>
+      <w:r>
+        <w:rPr>
+          <w:rFonts w:ascii="Cambria" w:eastAsia="Cambria" w:hAnsi="Cambria" w:cs="Cambria"/>
+          <w:color w:val="auto"/>
+          <w:sz w:val="24"/>
+          <w:szCs w:val="24"/>
+        </w:rPr>
+        <w:t>Néant.</w:t>
+      </w:r>
+    </w:p>
+    <w:p>
+      <w:pPr>
+        <w:rPr>
+          <w:rFonts w:ascii="Cambria" w:eastAsia="Cambria" w:hAnsi="Cambria" w:cs="Cambria"/>
+          <w:i/>
+          <w:color w:val="auto"/>
+          <w:sz w:val="24"/>
+          <w:szCs w:val="24"/>
+        </w:rPr>
+      </w:pPr>
+      <w:r>
+        <w:rPr>
+          <w:rFonts w:ascii="Cambria" w:eastAsia="Cambria" w:hAnsi="Cambria" w:cs="Cambria"/>
+          <w:i/>
+          <w:color w:val="auto"/>
+          <w:sz w:val="24"/>
+          <w:szCs w:val="24"/>
+        </w:rPr>
+        <w:t>Postconditions</w:t>
+      </w:r>
+    </w:p>
+    <w:p>
+      <w:pPr>
+        <w:ind w:firstLine="720"/>
+        <w:rPr>
+          <w:rFonts w:ascii="Cambria" w:eastAsia="Cambria" w:hAnsi="Cambria" w:cs="Cambria"/>
+          <w:color w:val="auto"/>
+          <w:sz w:val="24"/>
+          <w:szCs w:val="24"/>
+        </w:rPr>
+      </w:pPr>
+      <w:r>
+        <w:rPr>
+          <w:rFonts w:ascii="Cambria" w:eastAsia="Cambria" w:hAnsi="Cambria" w:cs="Cambria"/>
+          <w:color w:val="auto"/>
+          <w:sz w:val="24"/>
+          <w:szCs w:val="24"/>
+        </w:rPr>
+        <w:t xml:space="preserve">Néant. </w:t>
+      </w:r>
+    </w:p>
+    <w:p>
+      <w:pPr>
+        <w:rPr>
+          <w:rFonts w:ascii="Cambria" w:eastAsia="Cambria" w:hAnsi="Cambria" w:cs="Cambria"/>
+          <w:i/>
+          <w:color w:val="auto"/>
+          <w:sz w:val="24"/>
+          <w:szCs w:val="24"/>
+        </w:rPr>
+      </w:pPr>
+      <w:r>
+        <w:rPr>
+          <w:rFonts w:ascii="Cambria" w:eastAsia="Cambria" w:hAnsi="Cambria" w:cs="Cambria"/>
+          <w:i/>
+          <w:color w:val="auto"/>
+          <w:sz w:val="24"/>
+          <w:szCs w:val="24"/>
+        </w:rPr>
+        <w:t>Scénario nominal</w:t>
+      </w:r>
+      <w:r>
+        <w:rPr>
+          <w:rFonts w:ascii="Cambria" w:eastAsia="Cambria" w:hAnsi="Cambria" w:cs="Cambria"/>
+          <w:i/>
+          <w:color w:val="auto"/>
+          <w:sz w:val="24"/>
+          <w:szCs w:val="24"/>
+        </w:rPr>
+        <w:tab/>
+      </w:r>
+    </w:p>
+    <w:p>
+      <w:pPr>
+        <w:pStyle w:val="ListParagraph"/>
+        <w:numPr>
+          <w:ilvl w:val="0"/>
+          <w:numId w:val="18"/>
+        </w:numPr>
+        <w:rPr>
+          <w:rFonts w:ascii="Cambria" w:eastAsia="Cambria" w:hAnsi="Cambria" w:cs="Cambria"/>
+          <w:color w:val="auto"/>
+          <w:sz w:val="24"/>
+          <w:szCs w:val="24"/>
+        </w:rPr>
+      </w:pPr>
+      <w:r>
+        <w:rPr>
+          <w:rFonts w:ascii="Cambria" w:eastAsia="Cambria" w:hAnsi="Cambria" w:cs="Cambria"/>
+          <w:color w:val="auto"/>
+          <w:sz w:val="24"/>
+          <w:szCs w:val="24"/>
+        </w:rPr>
+        <w:t>L</w:t>
+      </w:r>
+      <w:r>
+        <w:rPr>
+          <w:rFonts w:ascii="Cambria" w:eastAsia="Cambria" w:hAnsi="Cambria" w:cs="Cambria"/>
+          <w:color w:val="auto"/>
+          <w:sz w:val="24"/>
+          <w:szCs w:val="24"/>
+        </w:rPr>
+        <w:t xml:space="preserve">e chef de service accède </w:t>
+      </w:r>
+      <w:r>
+        <w:rPr>
+          <w:rFonts w:ascii="Cambria" w:eastAsia="Cambria" w:hAnsi="Cambria" w:cs="Cambria"/>
+          <w:color w:val="auto"/>
+          <w:sz w:val="24"/>
+          <w:szCs w:val="24"/>
+        </w:rPr>
+        <w:t xml:space="preserve">à </w:t>
+      </w:r>
+      <w:r>
+        <w:rPr>
+          <w:rFonts w:ascii="Cambria" w:eastAsia="Cambria" w:hAnsi="Cambria" w:cs="Cambria"/>
+          <w:color w:val="auto"/>
+          <w:sz w:val="24"/>
+          <w:szCs w:val="24"/>
+        </w:rPr>
+        <w:t xml:space="preserve"> « Nouveau Voyage</w:t>
+      </w:r>
+      <w:r>
+        <w:rPr>
+          <w:rFonts w:ascii="Cambria" w:eastAsia="Cambria" w:hAnsi="Cambria" w:cs="Cambria"/>
+          <w:color w:val="auto"/>
+          <w:sz w:val="24"/>
+          <w:szCs w:val="24"/>
+        </w:rPr>
+        <w:t xml:space="preserve"> 1/2</w:t>
+      </w:r>
+      <w:r>
+        <w:rPr>
+          <w:rFonts w:ascii="Cambria" w:eastAsia="Cambria" w:hAnsi="Cambria" w:cs="Cambria"/>
+          <w:color w:val="auto"/>
+          <w:sz w:val="24"/>
+          <w:szCs w:val="24"/>
+        </w:rPr>
+        <w:t> »</w:t>
+      </w:r>
+      <w:r>
+        <w:rPr>
+          <w:rFonts w:ascii="Cambria" w:eastAsia="Cambria" w:hAnsi="Cambria" w:cs="Cambria"/>
+          <w:color w:val="auto"/>
+          <w:sz w:val="24"/>
+          <w:szCs w:val="24"/>
+        </w:rPr>
+        <w:t xml:space="preserve"> </w:t>
+      </w:r>
+    </w:p>
+    <w:p>
+      <w:pPr>
+        <w:pStyle w:val="ListParagraph"/>
+        <w:numPr>
+          <w:ilvl w:val="0"/>
+          <w:numId w:val="18"/>
+        </w:numPr>
+        <w:rPr>
+          <w:rFonts w:ascii="Cambria" w:eastAsia="Cambria" w:hAnsi="Cambria" w:cs="Cambria"/>
+          <w:color w:val="auto"/>
+          <w:sz w:val="24"/>
+          <w:szCs w:val="24"/>
+        </w:rPr>
+      </w:pPr>
+      <w:r>
+        <w:rPr>
+          <w:rFonts w:ascii="Cambria" w:eastAsia="Cambria" w:hAnsi="Cambria" w:cs="Cambria"/>
+          <w:color w:val="auto"/>
+          <w:sz w:val="24"/>
+          <w:szCs w:val="24"/>
+        </w:rPr>
+        <w:t xml:space="preserve">Le système lui affiche </w:t>
+      </w:r>
+      <w:r>
+        <w:rPr>
+          <w:rFonts w:ascii="Cambria" w:eastAsia="Cambria" w:hAnsi="Cambria" w:cs="Cambria"/>
+          <w:color w:val="auto"/>
+          <w:sz w:val="24"/>
+          <w:szCs w:val="24"/>
+        </w:rPr>
+        <w:t>les onglets correspondants aux deux types de trajets possibles</w:t>
+      </w:r>
+    </w:p>
+    <w:p>
+      <w:pPr>
+        <w:pStyle w:val="ListParagraph"/>
+        <w:numPr>
+          <w:ilvl w:val="0"/>
+          <w:numId w:val="18"/>
+        </w:numPr>
+        <w:rPr>
+          <w:rFonts w:ascii="Cambria" w:eastAsia="Cambria" w:hAnsi="Cambria" w:cs="Cambria"/>
+          <w:color w:val="auto"/>
+          <w:sz w:val="24"/>
+          <w:szCs w:val="24"/>
+        </w:rPr>
+      </w:pPr>
+      <w:r>
+        <w:rPr>
+          <w:rFonts w:ascii="Cambria" w:eastAsia="Cambria" w:hAnsi="Cambria" w:cs="Cambria"/>
+          <w:color w:val="auto"/>
+          <w:sz w:val="24"/>
+          <w:szCs w:val="24"/>
+        </w:rPr>
+        <w:t xml:space="preserve"> </w:t>
+      </w:r>
+      <w:r>
+        <w:rPr>
+          <w:rFonts w:ascii="Cambria" w:eastAsia="Cambria" w:hAnsi="Cambria" w:cs="Cambria"/>
+          <w:color w:val="auto"/>
+          <w:sz w:val="24"/>
+          <w:szCs w:val="24"/>
+        </w:rPr>
+        <w:t xml:space="preserve">Le chef de service remplit les champs requis pour le type de trajet choisi </w:t>
+      </w:r>
+    </w:p>
+    <w:p>
+      <w:pPr>
+        <w:pStyle w:val="ListParagraph"/>
+        <w:numPr>
+          <w:ilvl w:val="0"/>
+          <w:numId w:val="18"/>
+        </w:numPr>
+        <w:rPr>
+          <w:rFonts w:ascii="Cambria" w:eastAsia="Cambria" w:hAnsi="Cambria" w:cs="Cambria"/>
+          <w:color w:val="auto"/>
+          <w:sz w:val="24"/>
+          <w:szCs w:val="24"/>
+        </w:rPr>
+      </w:pPr>
+      <w:r>
+        <w:rPr>
+          <w:rFonts w:ascii="Cambria" w:eastAsia="Cambria" w:hAnsi="Cambria" w:cs="Cambria"/>
+          <w:color w:val="auto"/>
+          <w:sz w:val="24"/>
+          <w:szCs w:val="24"/>
+        </w:rPr>
+        <w:t xml:space="preserve">Le chef de service valide </w:t>
+      </w:r>
+      <w:r>
+        <w:rPr>
+          <w:rFonts w:ascii="Cambria" w:eastAsia="Cambria" w:hAnsi="Cambria" w:cs="Cambria"/>
+          <w:color w:val="auto"/>
+          <w:sz w:val="24"/>
+          <w:szCs w:val="24"/>
+        </w:rPr>
+        <w:t>ses choix.</w:t>
+      </w:r>
+    </w:p>
+    <w:p>
+      <w:pPr>
+        <w:rPr>
+          <w:rFonts w:ascii="Cambria" w:eastAsia="Cambria" w:hAnsi="Cambria" w:cs="Cambria"/>
+          <w:i/>
+          <w:color w:val="auto"/>
+          <w:sz w:val="24"/>
+          <w:szCs w:val="24"/>
+        </w:rPr>
+      </w:pPr>
+      <w:r>
+        <w:rPr>
+          <w:rFonts w:ascii="Cambria" w:eastAsia="Cambria" w:hAnsi="Cambria" w:cs="Cambria"/>
+          <w:i/>
+          <w:color w:val="auto"/>
+          <w:sz w:val="24"/>
+          <w:szCs w:val="24"/>
+        </w:rPr>
+        <w:t>Alternatives</w:t>
+      </w:r>
+    </w:p>
+    <w:p>
+      <w:pPr>
+        <w:rPr>
+          <w:rFonts w:ascii="Cambria" w:eastAsia="Cambria" w:hAnsi="Cambria" w:cs="Cambria"/>
+          <w:color w:val="auto"/>
+          <w:sz w:val="24"/>
+          <w:szCs w:val="24"/>
+        </w:rPr>
+      </w:pPr>
+      <w:r>
+        <w:rPr>
+          <w:rFonts w:ascii="Cambria" w:eastAsia="Cambria" w:hAnsi="Cambria" w:cs="Cambria"/>
+          <w:color w:val="auto"/>
+          <w:sz w:val="24"/>
+          <w:szCs w:val="24"/>
+        </w:rPr>
+        <w:tab/>
+        <w:t xml:space="preserve">2a.  </w:t>
+      </w:r>
+      <w:r>
+        <w:rPr>
+          <w:rFonts w:ascii="Cambria" w:eastAsia="Cambria" w:hAnsi="Cambria" w:cs="Cambria"/>
+          <w:color w:val="auto"/>
+          <w:sz w:val="24"/>
+          <w:szCs w:val="24"/>
+        </w:rPr>
+        <w:t xml:space="preserve"> </w:t>
+      </w:r>
+      <w:r>
+        <w:rPr>
+          <w:rFonts w:ascii="Cambria" w:eastAsia="Cambria" w:hAnsi="Cambria" w:cs="Cambria"/>
+          <w:color w:val="auto"/>
+          <w:sz w:val="24"/>
+          <w:szCs w:val="24"/>
+        </w:rPr>
+        <w:t xml:space="preserve">Le chef de service choisit le trajet livraison </w:t>
+      </w:r>
+    </w:p>
+    <w:p>
+      <w:pPr>
+        <w:rPr>
+          <w:rFonts w:ascii="Cambria" w:eastAsia="Cambria" w:hAnsi="Cambria" w:cs="Cambria"/>
+          <w:color w:val="auto"/>
+          <w:sz w:val="24"/>
+          <w:szCs w:val="24"/>
+        </w:rPr>
+      </w:pPr>
+      <w:r>
+        <w:rPr>
+          <w:rFonts w:ascii="Cambria" w:eastAsia="Cambria" w:hAnsi="Cambria" w:cs="Cambria"/>
+          <w:color w:val="auto"/>
+          <w:sz w:val="24"/>
+          <w:szCs w:val="24"/>
+        </w:rPr>
+        <w:tab/>
+        <w:t xml:space="preserve">2b. </w:t>
+      </w:r>
+      <w:r>
+        <w:rPr>
+          <w:rFonts w:ascii="Cambria" w:eastAsia="Cambria" w:hAnsi="Cambria" w:cs="Cambria"/>
+          <w:color w:val="auto"/>
+          <w:sz w:val="24"/>
+          <w:szCs w:val="24"/>
+        </w:rPr>
+        <w:t xml:space="preserve"> </w:t>
+      </w:r>
+      <w:r>
+        <w:rPr>
+          <w:rFonts w:ascii="Cambria" w:eastAsia="Cambria" w:hAnsi="Cambria" w:cs="Cambria"/>
+          <w:color w:val="auto"/>
+          <w:sz w:val="24"/>
+          <w:szCs w:val="24"/>
+        </w:rPr>
+        <w:t xml:space="preserve"> </w:t>
+      </w:r>
+      <w:r>
+        <w:rPr>
+          <w:rFonts w:ascii="Cambria" w:eastAsia="Cambria" w:hAnsi="Cambria" w:cs="Cambria"/>
+          <w:color w:val="auto"/>
+          <w:sz w:val="24"/>
+          <w:szCs w:val="24"/>
+        </w:rPr>
+        <w:t xml:space="preserve">Le </w:t>
+      </w:r>
+      <w:r>
+        <w:rPr>
+          <w:rFonts w:ascii="Cambria" w:eastAsia="Cambria" w:hAnsi="Cambria" w:cs="Cambria"/>
+          <w:color w:val="auto"/>
+          <w:sz w:val="24"/>
+          <w:szCs w:val="24"/>
+        </w:rPr>
+        <w:t>c</w:t>
+      </w:r>
+      <w:r>
+        <w:rPr>
+          <w:rFonts w:ascii="Cambria" w:eastAsia="Cambria" w:hAnsi="Cambria" w:cs="Cambria"/>
+          <w:color w:val="auto"/>
+          <w:sz w:val="24"/>
+          <w:szCs w:val="24"/>
+        </w:rPr>
+        <w:t>hef de service choisi le trajet distribution</w:t>
+      </w:r>
+    </w:p>
+    <w:p>
+      <w:pPr>
+        <w:rPr>
+          <w:rFonts w:ascii="Cambria" w:eastAsia="Cambria" w:hAnsi="Cambria" w:cs="Cambria"/>
+          <w:color w:val="auto"/>
+          <w:sz w:val="24"/>
+          <w:szCs w:val="24"/>
+        </w:rPr>
+      </w:pPr>
+    </w:p>
+    <w:p>
+      <w:pPr>
+        <w:rPr>
+          <w:rFonts w:ascii="Cambria" w:eastAsia="Cambria" w:hAnsi="Cambria" w:cs="Cambria"/>
+          <w:color w:val="auto"/>
           <w:sz w:val="24"/>
           <w:szCs w:val="24"/>
         </w:rPr>
@@ -4214,7 +5620,7 @@
     <w:sdtContent>
       <w:p>
         <w:pPr>
-          <w:pStyle w:val="Pieddepage"/>
+          <w:pStyle w:val="Footer"/>
           <w:jc w:val="right"/>
         </w:pPr>
         <w:r>
@@ -4230,7 +5636,7 @@
           <w:rPr>
             <w:noProof/>
           </w:rPr>
-          <w:t>1</w:t>
+          <w:t>8</w:t>
         </w:r>
         <w:r>
           <w:fldChar w:fldCharType="end"/>
@@ -5358,6 +6764,184 @@
     </w:lvl>
   </w:abstractNum>
   <w:abstractNum w:abstractNumId="12">
+    <w:nsid w:val="4C0A4F92"/>
+    <w:multiLevelType w:val="hybridMultilevel"/>
+    <w:tmpl w:val="891C6B26"/>
+    <w:lvl w:ilvl="0" w:tplc="33C8F458">
+      <w:start w:val="1"/>
+      <w:numFmt w:val="decimal"/>
+      <w:lvlText w:val="%1."/>
+      <w:lvlJc w:val="left"/>
+      <w:pPr>
+        <w:ind w:left="1080" w:hanging="360"/>
+      </w:pPr>
+      <w:rPr>
+        <w:rFonts w:hint="default"/>
+      </w:rPr>
+    </w:lvl>
+    <w:lvl w:ilvl="1" w:tplc="040C0019" w:tentative="1">
+      <w:start w:val="1"/>
+      <w:numFmt w:val="lowerLetter"/>
+      <w:lvlText w:val="%2."/>
+      <w:lvlJc w:val="left"/>
+      <w:pPr>
+        <w:ind w:left="1800" w:hanging="360"/>
+      </w:pPr>
+    </w:lvl>
+    <w:lvl w:ilvl="2" w:tplc="040C001B" w:tentative="1">
+      <w:start w:val="1"/>
+      <w:numFmt w:val="lowerRoman"/>
+      <w:lvlText w:val="%3."/>
+      <w:lvlJc w:val="right"/>
+      <w:pPr>
+        <w:ind w:left="2520" w:hanging="180"/>
+      </w:pPr>
+    </w:lvl>
+    <w:lvl w:ilvl="3" w:tplc="040C000F" w:tentative="1">
+      <w:start w:val="1"/>
+      <w:numFmt w:val="decimal"/>
+      <w:lvlText w:val="%4."/>
+      <w:lvlJc w:val="left"/>
+      <w:pPr>
+        <w:ind w:left="3240" w:hanging="360"/>
+      </w:pPr>
+    </w:lvl>
+    <w:lvl w:ilvl="4" w:tplc="040C0019" w:tentative="1">
+      <w:start w:val="1"/>
+      <w:numFmt w:val="lowerLetter"/>
+      <w:lvlText w:val="%5."/>
+      <w:lvlJc w:val="left"/>
+      <w:pPr>
+        <w:ind w:left="3960" w:hanging="360"/>
+      </w:pPr>
+    </w:lvl>
+    <w:lvl w:ilvl="5" w:tplc="040C001B" w:tentative="1">
+      <w:start w:val="1"/>
+      <w:numFmt w:val="lowerRoman"/>
+      <w:lvlText w:val="%6."/>
+      <w:lvlJc w:val="right"/>
+      <w:pPr>
+        <w:ind w:left="4680" w:hanging="180"/>
+      </w:pPr>
+    </w:lvl>
+    <w:lvl w:ilvl="6" w:tplc="040C000F" w:tentative="1">
+      <w:start w:val="1"/>
+      <w:numFmt w:val="decimal"/>
+      <w:lvlText w:val="%7."/>
+      <w:lvlJc w:val="left"/>
+      <w:pPr>
+        <w:ind w:left="5400" w:hanging="360"/>
+      </w:pPr>
+    </w:lvl>
+    <w:lvl w:ilvl="7" w:tplc="040C0019" w:tentative="1">
+      <w:start w:val="1"/>
+      <w:numFmt w:val="lowerLetter"/>
+      <w:lvlText w:val="%8."/>
+      <w:lvlJc w:val="left"/>
+      <w:pPr>
+        <w:ind w:left="6120" w:hanging="360"/>
+      </w:pPr>
+    </w:lvl>
+    <w:lvl w:ilvl="8" w:tplc="040C001B" w:tentative="1">
+      <w:start w:val="1"/>
+      <w:numFmt w:val="lowerRoman"/>
+      <w:lvlText w:val="%9."/>
+      <w:lvlJc w:val="right"/>
+      <w:pPr>
+        <w:ind w:left="6840" w:hanging="180"/>
+      </w:pPr>
+    </w:lvl>
+  </w:abstractNum>
+  <w:abstractNum w:abstractNumId="13">
+    <w:nsid w:val="57273208"/>
+    <w:multiLevelType w:val="hybridMultilevel"/>
+    <w:tmpl w:val="891C6B26"/>
+    <w:lvl w:ilvl="0" w:tplc="33C8F458">
+      <w:start w:val="1"/>
+      <w:numFmt w:val="decimal"/>
+      <w:lvlText w:val="%1."/>
+      <w:lvlJc w:val="left"/>
+      <w:pPr>
+        <w:ind w:left="1080" w:hanging="360"/>
+      </w:pPr>
+      <w:rPr>
+        <w:rFonts w:hint="default"/>
+      </w:rPr>
+    </w:lvl>
+    <w:lvl w:ilvl="1" w:tplc="040C0019" w:tentative="1">
+      <w:start w:val="1"/>
+      <w:numFmt w:val="lowerLetter"/>
+      <w:lvlText w:val="%2."/>
+      <w:lvlJc w:val="left"/>
+      <w:pPr>
+        <w:ind w:left="1800" w:hanging="360"/>
+      </w:pPr>
+    </w:lvl>
+    <w:lvl w:ilvl="2" w:tplc="040C001B" w:tentative="1">
+      <w:start w:val="1"/>
+      <w:numFmt w:val="lowerRoman"/>
+      <w:lvlText w:val="%3."/>
+      <w:lvlJc w:val="right"/>
+      <w:pPr>
+        <w:ind w:left="2520" w:hanging="180"/>
+      </w:pPr>
+    </w:lvl>
+    <w:lvl w:ilvl="3" w:tplc="040C000F" w:tentative="1">
+      <w:start w:val="1"/>
+      <w:numFmt w:val="decimal"/>
+      <w:lvlText w:val="%4."/>
+      <w:lvlJc w:val="left"/>
+      <w:pPr>
+        <w:ind w:left="3240" w:hanging="360"/>
+      </w:pPr>
+    </w:lvl>
+    <w:lvl w:ilvl="4" w:tplc="040C0019" w:tentative="1">
+      <w:start w:val="1"/>
+      <w:numFmt w:val="lowerLetter"/>
+      <w:lvlText w:val="%5."/>
+      <w:lvlJc w:val="left"/>
+      <w:pPr>
+        <w:ind w:left="3960" w:hanging="360"/>
+      </w:pPr>
+    </w:lvl>
+    <w:lvl w:ilvl="5" w:tplc="040C001B" w:tentative="1">
+      <w:start w:val="1"/>
+      <w:numFmt w:val="lowerRoman"/>
+      <w:lvlText w:val="%6."/>
+      <w:lvlJc w:val="right"/>
+      <w:pPr>
+        <w:ind w:left="4680" w:hanging="180"/>
+      </w:pPr>
+    </w:lvl>
+    <w:lvl w:ilvl="6" w:tplc="040C000F" w:tentative="1">
+      <w:start w:val="1"/>
+      <w:numFmt w:val="decimal"/>
+      <w:lvlText w:val="%7."/>
+      <w:lvlJc w:val="left"/>
+      <w:pPr>
+        <w:ind w:left="5400" w:hanging="360"/>
+      </w:pPr>
+    </w:lvl>
+    <w:lvl w:ilvl="7" w:tplc="040C0019" w:tentative="1">
+      <w:start w:val="1"/>
+      <w:numFmt w:val="lowerLetter"/>
+      <w:lvlText w:val="%8."/>
+      <w:lvlJc w:val="left"/>
+      <w:pPr>
+        <w:ind w:left="6120" w:hanging="360"/>
+      </w:pPr>
+    </w:lvl>
+    <w:lvl w:ilvl="8" w:tplc="040C001B" w:tentative="1">
+      <w:start w:val="1"/>
+      <w:numFmt w:val="lowerRoman"/>
+      <w:lvlText w:val="%9."/>
+      <w:lvlJc w:val="right"/>
+      <w:pPr>
+        <w:ind w:left="6840" w:hanging="180"/>
+      </w:pPr>
+    </w:lvl>
+  </w:abstractNum>
+  <w:abstractNum w:abstractNumId="14">
     <w:nsid w:val="58BA2213"/>
     <w:multiLevelType w:val="hybridMultilevel"/>
     <w:tmpl w:val="BA469ECA"/>
@@ -5446,7 +7030,7 @@
       </w:pPr>
     </w:lvl>
   </w:abstractNum>
-  <w:abstractNum w:abstractNumId="13">
+  <w:abstractNum w:abstractNumId="15">
     <w:nsid w:val="58F453D7"/>
     <w:multiLevelType w:val="hybridMultilevel"/>
     <w:tmpl w:val="6E1C8E94"/>
@@ -5535,7 +7119,7 @@
       </w:pPr>
     </w:lvl>
   </w:abstractNum>
-  <w:abstractNum w:abstractNumId="14">
+  <w:abstractNum w:abstractNumId="16">
     <w:nsid w:val="68D86B84"/>
     <w:multiLevelType w:val="hybridMultilevel"/>
     <w:tmpl w:val="E0304CE8"/>
@@ -5624,7 +7208,7 @@
       </w:pPr>
     </w:lvl>
   </w:abstractNum>
-  <w:abstractNum w:abstractNumId="15">
+  <w:abstractNum w:abstractNumId="17">
     <w:nsid w:val="743B3988"/>
     <w:multiLevelType w:val="hybridMultilevel"/>
     <w:tmpl w:val="ABAEDB5A"/>
@@ -5713,7 +7297,7 @@
       </w:pPr>
     </w:lvl>
   </w:abstractNum>
-  <w:abstractNum w:abstractNumId="16">
+  <w:abstractNum w:abstractNumId="18">
     <w:nsid w:val="797B40FE"/>
     <w:multiLevelType w:val="hybridMultilevel"/>
     <w:tmpl w:val="1BC23C16"/>
@@ -5803,16 +7387,16 @@
     <w:abstractNumId w:val="6"/>
   </w:num>
   <w:num w:numId="2">
-    <w:abstractNumId w:val="15"/>
+    <w:abstractNumId w:val="17"/>
   </w:num>
   <w:num w:numId="3">
-    <w:abstractNumId w:val="12"/>
+    <w:abstractNumId w:val="14"/>
   </w:num>
   <w:num w:numId="4">
     <w:abstractNumId w:val="9"/>
   </w:num>
   <w:num w:numId="5">
-    <w:abstractNumId w:val="14"/>
+    <w:abstractNumId w:val="16"/>
   </w:num>
   <w:num w:numId="6">
     <w:abstractNumId w:val="4"/>
@@ -5839,16 +7423,22 @@
     <w:abstractNumId w:val="10"/>
   </w:num>
   <w:num w:numId="14">
-    <w:abstractNumId w:val="13"/>
+    <w:abstractNumId w:val="15"/>
   </w:num>
   <w:num w:numId="15">
-    <w:abstractNumId w:val="16"/>
+    <w:abstractNumId w:val="18"/>
   </w:num>
   <w:num w:numId="16">
     <w:abstractNumId w:val="11"/>
   </w:num>
   <w:num w:numId="17">
     <w:abstractNumId w:val="2"/>
+  </w:num>
+  <w:num w:numId="18">
+    <w:abstractNumId w:val="12"/>
+  </w:num>
+  <w:num w:numId="19">
+    <w:abstractNumId w:val="13"/>
   </w:num>
   <w:numIdMacAtCleanup w:val="17"/>
 </w:numbering>
@@ -6247,7 +7837,7 @@
   <w:style w:type="paragraph" w:default="1" w:styleId="Normal">
     <w:name w:val="Normal"/>
   </w:style>
-  <w:style w:type="paragraph" w:styleId="Titre1">
+  <w:style w:type="paragraph" w:styleId="Heading1">
     <w:name w:val="heading 1"/>
     <w:basedOn w:val="Normal"/>
     <w:next w:val="Normal"/>
@@ -6264,7 +7854,7 @@
       <w:sz w:val="28"/>
     </w:rPr>
   </w:style>
-  <w:style w:type="paragraph" w:styleId="Titre2">
+  <w:style w:type="paragraph" w:styleId="Heading2">
     <w:name w:val="heading 2"/>
     <w:basedOn w:val="Normal"/>
     <w:next w:val="Normal"/>
@@ -6280,7 +7870,7 @@
       <w:sz w:val="36"/>
     </w:rPr>
   </w:style>
-  <w:style w:type="paragraph" w:styleId="Titre3">
+  <w:style w:type="paragraph" w:styleId="Heading3">
     <w:name w:val="heading 3"/>
     <w:basedOn w:val="Normal"/>
     <w:next w:val="Normal"/>
@@ -6296,7 +7886,7 @@
       <w:sz w:val="28"/>
     </w:rPr>
   </w:style>
-  <w:style w:type="paragraph" w:styleId="Titre4">
+  <w:style w:type="paragraph" w:styleId="Heading4">
     <w:name w:val="heading 4"/>
     <w:basedOn w:val="Normal"/>
     <w:next w:val="Normal"/>
@@ -6312,7 +7902,7 @@
       <w:sz w:val="24"/>
     </w:rPr>
   </w:style>
-  <w:style w:type="paragraph" w:styleId="Titre5">
+  <w:style w:type="paragraph" w:styleId="Heading5">
     <w:name w:val="heading 5"/>
     <w:basedOn w:val="Normal"/>
     <w:next w:val="Normal"/>
@@ -6327,7 +7917,7 @@
       <w:b/>
     </w:rPr>
   </w:style>
-  <w:style w:type="paragraph" w:styleId="Titre6">
+  <w:style w:type="paragraph" w:styleId="Heading6">
     <w:name w:val="heading 6"/>
     <w:basedOn w:val="Normal"/>
     <w:next w:val="Normal"/>
@@ -6343,13 +7933,13 @@
       <w:sz w:val="20"/>
     </w:rPr>
   </w:style>
-  <w:style w:type="character" w:default="1" w:styleId="Policepardfaut">
+  <w:style w:type="character" w:default="1" w:styleId="DefaultParagraphFont">
     <w:name w:val="Default Paragraph Font"/>
     <w:uiPriority w:val="1"/>
     <w:semiHidden/>
     <w:unhideWhenUsed/>
   </w:style>
-  <w:style w:type="table" w:default="1" w:styleId="TableauNormal">
+  <w:style w:type="table" w:default="1" w:styleId="TableNormal">
     <w:name w:val="Normal Table"/>
     <w:uiPriority w:val="99"/>
     <w:semiHidden/>
@@ -6364,7 +7954,7 @@
       </w:tblCellMar>
     </w:tblPr>
   </w:style>
-  <w:style w:type="numbering" w:default="1" w:styleId="Aucuneliste">
+  <w:style w:type="numbering" w:default="1" w:styleId="NoList">
     <w:name w:val="No List"/>
     <w:uiPriority w:val="99"/>
     <w:semiHidden/>
@@ -6381,7 +7971,7 @@
       </w:tblCellMar>
     </w:tblPr>
   </w:style>
-  <w:style w:type="paragraph" w:styleId="Titre">
+  <w:style w:type="paragraph" w:styleId="Title">
     <w:name w:val="Title"/>
     <w:basedOn w:val="Normal"/>
     <w:next w:val="Normal"/>
@@ -6396,7 +7986,7 @@
       <w:sz w:val="72"/>
     </w:rPr>
   </w:style>
-  <w:style w:type="paragraph" w:styleId="Sous-titre">
+  <w:style w:type="paragraph" w:styleId="Subtitle">
     <w:name w:val="Subtitle"/>
     <w:basedOn w:val="Normal"/>
     <w:next w:val="Normal"/>
@@ -6478,10 +8068,10 @@
       </w:tblCellMar>
     </w:tblPr>
   </w:style>
-  <w:style w:type="paragraph" w:styleId="En-tte">
+  <w:style w:type="paragraph" w:styleId="Header">
     <w:name w:val="header"/>
     <w:basedOn w:val="Normal"/>
-    <w:link w:val="En-tteCar"/>
+    <w:link w:val="HeaderChar"/>
     <w:uiPriority w:val="99"/>
     <w:unhideWhenUsed/>
     <w:rsid w:val="00F36284"/>
@@ -6493,17 +8083,17 @@
       <w:spacing w:after="0" w:line="240" w:lineRule="auto"/>
     </w:pPr>
   </w:style>
-  <w:style w:type="character" w:customStyle="1" w:styleId="En-tteCar">
-    <w:name w:val="En-tête Car"/>
-    <w:basedOn w:val="Policepardfaut"/>
-    <w:link w:val="En-tte"/>
+  <w:style w:type="character" w:customStyle="1" w:styleId="HeaderChar">
+    <w:name w:val="Header Char"/>
+    <w:basedOn w:val="DefaultParagraphFont"/>
+    <w:link w:val="Header"/>
     <w:uiPriority w:val="99"/>
     <w:rsid w:val="00F36284"/>
   </w:style>
-  <w:style w:type="paragraph" w:styleId="Pieddepage">
+  <w:style w:type="paragraph" w:styleId="Footer">
     <w:name w:val="footer"/>
     <w:basedOn w:val="Normal"/>
-    <w:link w:val="PieddepageCar"/>
+    <w:link w:val="FooterChar"/>
     <w:uiPriority w:val="99"/>
     <w:unhideWhenUsed/>
     <w:rsid w:val="00F36284"/>
@@ -6515,16 +8105,16 @@
       <w:spacing w:after="0" w:line="240" w:lineRule="auto"/>
     </w:pPr>
   </w:style>
-  <w:style w:type="character" w:customStyle="1" w:styleId="PieddepageCar">
-    <w:name w:val="Pied de page Car"/>
-    <w:basedOn w:val="Policepardfaut"/>
-    <w:link w:val="Pieddepage"/>
+  <w:style w:type="character" w:customStyle="1" w:styleId="FooterChar">
+    <w:name w:val="Footer Char"/>
+    <w:basedOn w:val="DefaultParagraphFont"/>
+    <w:link w:val="Footer"/>
     <w:uiPriority w:val="99"/>
     <w:rsid w:val="00F36284"/>
   </w:style>
-  <w:style w:type="paragraph" w:styleId="Sansinterligne">
+  <w:style w:type="paragraph" w:styleId="NoSpacing">
     <w:name w:val="No Spacing"/>
-    <w:link w:val="SansinterligneCar"/>
+    <w:link w:val="NoSpacingChar"/>
     <w:uiPriority w:val="1"/>
     <w:qFormat/>
     <w:rsid w:val="00AC5B6D"/>
@@ -6537,10 +8127,10 @@
       <w:szCs w:val="22"/>
     </w:rPr>
   </w:style>
-  <w:style w:type="character" w:customStyle="1" w:styleId="SansinterligneCar">
-    <w:name w:val="Sans interligne Car"/>
-    <w:basedOn w:val="Policepardfaut"/>
-    <w:link w:val="Sansinterligne"/>
+  <w:style w:type="character" w:customStyle="1" w:styleId="NoSpacingChar">
+    <w:name w:val="No Spacing Char"/>
+    <w:basedOn w:val="DefaultParagraphFont"/>
+    <w:link w:val="NoSpacing"/>
     <w:uiPriority w:val="1"/>
     <w:rsid w:val="00AC5B6D"/>
     <w:rPr>
@@ -6549,7 +8139,7 @@
       <w:szCs w:val="22"/>
     </w:rPr>
   </w:style>
-  <w:style w:type="paragraph" w:styleId="Paragraphedeliste">
+  <w:style w:type="paragraph" w:styleId="ListParagraph">
     <w:name w:val="List Paragraph"/>
     <w:basedOn w:val="Normal"/>
     <w:uiPriority w:val="34"/>
@@ -6560,9 +8150,9 @@
       <w:contextualSpacing/>
     </w:pPr>
   </w:style>
-  <w:style w:type="paragraph" w:styleId="En-ttedetabledesmatires">
+  <w:style w:type="paragraph" w:styleId="TOCHeading">
     <w:name w:val="TOC Heading"/>
-    <w:basedOn w:val="Titre1"/>
+    <w:basedOn w:val="Heading1"/>
     <w:next w:val="Normal"/>
     <w:uiPriority w:val="39"/>
     <w:unhideWhenUsed/>
@@ -6580,9 +8170,9 @@
       <w:szCs w:val="32"/>
     </w:rPr>
   </w:style>
-  <w:style w:type="character" w:styleId="Titredulivre">
+  <w:style w:type="character" w:styleId="BookTitle">
     <w:name w:val="Book Title"/>
-    <w:basedOn w:val="Policepardfaut"/>
+    <w:basedOn w:val="DefaultParagraphFont"/>
     <w:uiPriority w:val="33"/>
     <w:qFormat/>
     <w:rsid w:val="00274537"/>
@@ -6594,7 +8184,7 @@
       <w:spacing w:val="5"/>
     </w:rPr>
   </w:style>
-  <w:style w:type="paragraph" w:styleId="TM1">
+  <w:style w:type="paragraph" w:styleId="TOC1">
     <w:name w:val="toc 1"/>
     <w:basedOn w:val="Normal"/>
     <w:next w:val="Normal"/>
@@ -6606,9 +8196,9 @@
       <w:spacing w:after="100"/>
     </w:pPr>
   </w:style>
-  <w:style w:type="character" w:styleId="Lienhypertexte">
+  <w:style w:type="character" w:styleId="Hyperlink">
     <w:name w:val="Hyperlink"/>
-    <w:basedOn w:val="Policepardfaut"/>
+    <w:basedOn w:val="DefaultParagraphFont"/>
     <w:uiPriority w:val="99"/>
     <w:unhideWhenUsed/>
     <w:rsid w:val="00F32839"/>
@@ -6617,7 +8207,7 @@
       <w:u w:val="single"/>
     </w:rPr>
   </w:style>
-  <w:style w:type="paragraph" w:styleId="TM2">
+  <w:style w:type="paragraph" w:styleId="TOC2">
     <w:name w:val="toc 2"/>
     <w:basedOn w:val="Normal"/>
     <w:next w:val="Normal"/>
@@ -6630,7 +8220,7 @@
       <w:ind w:left="220"/>
     </w:pPr>
   </w:style>
-  <w:style w:type="paragraph" w:styleId="TM3">
+  <w:style w:type="paragraph" w:styleId="TOC3">
     <w:name w:val="toc 3"/>
     <w:basedOn w:val="Normal"/>
     <w:next w:val="Normal"/>
@@ -6931,7 +8521,7 @@
 </file>
 
 <file path=customXml/itemProps2.xml><?xml version="1.0" encoding="utf-8"?>
-<ds:datastoreItem xmlns:ds="http://schemas.openxmlformats.org/officeDocument/2006/customXml" ds:itemID="{86EEEF79-3929-482A-889A-5E362E3650EC}">
+<ds:datastoreItem xmlns:ds="http://schemas.openxmlformats.org/officeDocument/2006/customXml" ds:itemID="{11901475-6F6B-4690-B568-30DC048057C0}">
   <ds:schemaRefs>
     <ds:schemaRef ds:uri="http://schemas.openxmlformats.org/officeDocument/2006/bibliography"/>
   </ds:schemaRefs>

</xml_diff>